<commit_message>
modified CV (science missing
</commit_message>
<xml_diff>
--- a/achievements/Ooka_CV.docx
+++ b/achievements/Ooka_CV.docx
@@ -1,6 +1,6 @@
 
 <file path=word/document.xml><?xml version="1.0" encoding="utf-8"?>
-<w:document xmlns:wpc="http://schemas.microsoft.com/office/word/2010/wordprocessingCanvas" xmlns:cx="http://schemas.microsoft.com/office/drawing/2014/chartex" xmlns:cx1="http://schemas.microsoft.com/office/drawing/2015/9/8/chartex" xmlns:cx2="http://schemas.microsoft.com/office/drawing/2015/10/21/chartex" xmlns:cx3="http://schemas.microsoft.com/office/drawing/2016/5/9/chartex" xmlns:cx4="http://schemas.microsoft.com/office/drawing/2016/5/10/chartex" xmlns:cx5="http://schemas.microsoft.com/office/drawing/2016/5/11/chartex" xmlns:cx6="http://schemas.microsoft.com/office/drawing/2016/5/12/chartex" xmlns:cx7="http://schemas.microsoft.com/office/drawing/2016/5/13/chartex" xmlns:cx8="http://schemas.microsoft.com/office/drawing/2016/5/14/chartex" xmlns:mc="http://schemas.openxmlformats.org/markup-compatibility/2006" xmlns:aink="http://schemas.microsoft.com/office/drawing/2016/ink" xmlns:am3d="http://schemas.microsoft.com/office/drawing/2017/model3d" xmlns:o="urn:schemas-microsoft-com:office:office" xmlns:oel="http://schemas.microsoft.com/office/2019/extlst" xmlns:r="http://schemas.openxmlformats.org/officeDocument/2006/relationships" xmlns:m="http://schemas.openxmlformats.org/officeDocument/2006/math" xmlns:v="urn:schemas-microsoft-com:vml" xmlns:wp14="http://schemas.microsoft.com/office/word/2010/wordprocessingDrawing" xmlns:wp="http://schemas.openxmlformats.org/drawingml/2006/wordprocessingDrawing" xmlns:w10="urn:schemas-microsoft-com:office:word" xmlns:w="http://schemas.openxmlformats.org/wordprocessingml/2006/main" xmlns:w14="http://schemas.microsoft.com/office/word/2010/wordml" xmlns:w15="http://schemas.microsoft.com/office/word/2012/wordml" xmlns:w16cex="http://schemas.microsoft.com/office/word/2018/wordml/cex" xmlns:w16cid="http://schemas.microsoft.com/office/word/2016/wordml/cid" xmlns:w16="http://schemas.microsoft.com/office/word/2018/wordml" xmlns:w16sdtdh="http://schemas.microsoft.com/office/word/2020/wordml/sdtdatahash" xmlns:w16se="http://schemas.microsoft.com/office/word/2015/wordml/symex" xmlns:wpg="http://schemas.microsoft.com/office/word/2010/wordprocessingGroup" xmlns:wpi="http://schemas.microsoft.com/office/word/2010/wordprocessingInk" xmlns:wne="http://schemas.microsoft.com/office/word/2006/wordml" xmlns:wps="http://schemas.microsoft.com/office/word/2010/wordprocessingShape" mc:Ignorable="w14 w15 w16se w16cid w16 w16cex w16sdtdh wp14">
+<w:document xmlns:wpc="http://schemas.microsoft.com/office/word/2010/wordprocessingCanvas" xmlns:cx="http://schemas.microsoft.com/office/drawing/2014/chartex" xmlns:cx1="http://schemas.microsoft.com/office/drawing/2015/9/8/chartex" xmlns:cx2="http://schemas.microsoft.com/office/drawing/2015/10/21/chartex" xmlns:cx3="http://schemas.microsoft.com/office/drawing/2016/5/9/chartex" xmlns:cx4="http://schemas.microsoft.com/office/drawing/2016/5/10/chartex" xmlns:cx5="http://schemas.microsoft.com/office/drawing/2016/5/11/chartex" xmlns:cx6="http://schemas.microsoft.com/office/drawing/2016/5/12/chartex" xmlns:cx7="http://schemas.microsoft.com/office/drawing/2016/5/13/chartex" xmlns:cx8="http://schemas.microsoft.com/office/drawing/2016/5/14/chartex" xmlns:mc="http://schemas.openxmlformats.org/markup-compatibility/2006" xmlns:aink="http://schemas.microsoft.com/office/drawing/2016/ink" xmlns:am3d="http://schemas.microsoft.com/office/drawing/2017/model3d" xmlns:o="urn:schemas-microsoft-com:office:office" xmlns:oel="http://schemas.microsoft.com/office/2019/extlst" xmlns:r="http://schemas.openxmlformats.org/officeDocument/2006/relationships" xmlns:m="http://schemas.openxmlformats.org/officeDocument/2006/math" xmlns:v="urn:schemas-microsoft-com:vml" xmlns:wp14="http://schemas.microsoft.com/office/word/2010/wordprocessingDrawing" xmlns:wp="http://schemas.openxmlformats.org/drawingml/2006/wordprocessingDrawing" xmlns:w10="urn:schemas-microsoft-com:office:word" xmlns:w="http://schemas.openxmlformats.org/wordprocessingml/2006/main" xmlns:w14="http://schemas.microsoft.com/office/word/2010/wordml" xmlns:w15="http://schemas.microsoft.com/office/word/2012/wordml" xmlns:w16cex="http://schemas.microsoft.com/office/word/2018/wordml/cex" xmlns:w16cid="http://schemas.microsoft.com/office/word/2016/wordml/cid" xmlns:w16="http://schemas.microsoft.com/office/word/2018/wordml" xmlns:w16du="http://schemas.microsoft.com/office/word/2023/wordml/word16du" xmlns:w16sdtdh="http://schemas.microsoft.com/office/word/2020/wordml/sdtdatahash" xmlns:w16se="http://schemas.microsoft.com/office/word/2015/wordml/symex" xmlns:wpg="http://schemas.microsoft.com/office/word/2010/wordprocessingGroup" xmlns:wpi="http://schemas.microsoft.com/office/word/2010/wordprocessingInk" xmlns:wne="http://schemas.microsoft.com/office/word/2006/wordml" xmlns:wps="http://schemas.microsoft.com/office/word/2010/wordprocessingShape" mc:Ignorable="w14 w15 w16se w16cid w16 w16cex w16sdtdh w16du wp14">
   <w:body>
     <w:tbl>
       <w:tblPr>
@@ -41,7 +41,7 @@
                 <w:noProof/>
               </w:rPr>
               <w:drawing>
-                <wp:anchor distT="0" distB="0" distL="114300" distR="114300" simplePos="0" relativeHeight="251661312" behindDoc="0" locked="0" layoutInCell="1" allowOverlap="1" wp14:anchorId="127C9E05" wp14:editId="51C6D4B9">
+                <wp:anchor distT="0" distB="0" distL="114300" distR="114300" simplePos="0" relativeHeight="251661312" behindDoc="0" locked="0" layoutInCell="1" allowOverlap="1" wp14:anchorId="75434F6C" wp14:editId="324ACB0F">
                   <wp:simplePos x="0" y="0"/>
                   <wp:positionH relativeFrom="margin">
                     <wp:posOffset>4517390</wp:posOffset>
@@ -2284,7 +2284,7 @@
           <w:sz w:val="28"/>
           <w:u w:val="single"/>
         </w:rPr>
-        <w:t>Original Papers: 20</w:t>
+        <w:t>Original Papers: 23</w:t>
       </w:r>
     </w:p>
     <w:p>
@@ -2293,28 +2293,32 @@
       </w:r>
       <w:r>
         <w:tab/>
-      </w:r>
-      <w:r>
-        <w:rPr>
-          <w:b/>
-          <w:u w:val="single"/>
-        </w:rPr>
-        <w:t>Hideshi Ooka</w:t>
-      </w:r>
-      <w:r>
-        <w:t>*, Yoko Chiba, Ryuhei Nakamura</w:t>
-      </w:r>
-      <w:r>
-        <w:rPr>
-          <w:b/>
-        </w:rPr>
-        <w:t xml:space="preserve"> "Thermodynamic principle to enhance enzymatic activity using the substrate affinity"</w:t>
+        <w:t xml:space="preserve">Yoko Chiba*+, </w:t>
+      </w:r>
+      <w:r>
+        <w:rPr>
+          <w:b/>
+          <w:u w:val="single"/>
+        </w:rPr>
+        <w:t>Hideshi Ooka</w:t>
+      </w:r>
+      <w:r>
+        <w:t>*+, Marie E. Wintzer, Nao Tsunematsu, Takehiro Suzuki, Naoshi Dohmae, Ryuhei Nakamura</w:t>
+      </w:r>
+      <w:r>
+        <w:rPr>
+          <w:b/>
+        </w:rPr>
+        <w:t xml:space="preserve"> "Diverse Phosphoserine Phosphatases Exhibit Maximum Activity at an Intermediate Binding Affinity in Accord With the Sabatier Principle of Catalysis"</w:t>
+      </w:r>
+      <w:r>
+        <w:t xml:space="preserve"> </w:t>
       </w:r>
       <w:r>
         <w:rPr>
           <w:i/>
         </w:rPr>
-        <w:t>Nat. Commun.</w:t>
+        <w:t>Angew. Chem. Int. Ed.</w:t>
       </w:r>
       <w:r>
         <w:t xml:space="preserve">, </w:t>
@@ -2323,7 +2327,7 @@
         <w:rPr>
           <w:b/>
         </w:rPr>
-        <w:t>2023</w:t>
+        <w:t>2024</w:t>
       </w:r>
       <w:r>
         <w:t xml:space="preserve">, </w:t>
@@ -2332,34 +2336,76 @@
         <w:rPr>
           <w:i/>
         </w:rPr>
-        <w:t>141</w:t>
-      </w:r>
-      <w:r>
-        <w:t>, 4860.</w:t>
-      </w:r>
-      <w:r>
-        <w:br/>
-      </w:r>
-      <w:r>
-        <w:rPr>
-          <w:rFonts w:ascii="Arial" w:hAnsi="Arial"/>
-          <w:b/>
-          <w:color w:val="B10026"/>
-        </w:rPr>
-        <w:t>Representative Paper 1</w:t>
-      </w:r>
-      <w:r>
-        <w:rPr>
-          <w:rFonts w:ascii="Arial" w:hAnsi="Arial"/>
-          <w:b/>
-          <w:color w:val="B10026"/>
-        </w:rPr>
+        <w:t>63</w:t>
+      </w:r>
+      <w:r>
+        <w:t>, e202318635.</w:t>
+      </w:r>
+      <w:r>
         <w:br/>
       </w:r>
     </w:p>
     <w:p>
       <w:r>
         <w:t>2.</w:t>
+      </w:r>
+      <w:r>
+        <w:tab/>
+        <w:t xml:space="preserve">Shuang Kong, Ailong Li*, Jun Long, Kiyohiro Adachi, Daisuke Hashizume, Qike Jiang, Kazuna Fushimi, </w:t>
+      </w:r>
+      <w:r>
+        <w:rPr>
+          <w:b/>
+          <w:u w:val="single"/>
+        </w:rPr>
+        <w:t>Hideshi Ooka</w:t>
+      </w:r>
+      <w:r>
+        <w:t>, Jianping Xiao*, Ryuhei Nakamura*</w:t>
+      </w:r>
+      <w:r>
+        <w:rPr>
+          <w:b/>
+        </w:rPr>
+        <w:t xml:space="preserve"> "Acid-Stable Manganese Oxides for Proton Exchange Membrane Water Electrolysis"</w:t>
+      </w:r>
+      <w:r>
+        <w:t xml:space="preserve"> </w:t>
+      </w:r>
+      <w:r>
+        <w:rPr>
+          <w:i/>
+        </w:rPr>
+        <w:t>Nat. Catal.</w:t>
+      </w:r>
+      <w:r>
+        <w:t xml:space="preserve">, </w:t>
+      </w:r>
+      <w:r>
+        <w:rPr>
+          <w:b/>
+        </w:rPr>
+        <w:t>2024</w:t>
+      </w:r>
+      <w:r>
+        <w:t xml:space="preserve">, </w:t>
+      </w:r>
+      <w:r>
+        <w:rPr>
+          <w:i/>
+        </w:rPr>
+        <w:t>7</w:t>
+      </w:r>
+      <w:r>
+        <w:t>, 252-261.</w:t>
+      </w:r>
+      <w:r>
+        <w:br/>
+      </w:r>
+    </w:p>
+    <w:p>
+      <w:r>
+        <w:t>3.</w:t>
       </w:r>
       <w:r>
         <w:tab/>
@@ -2395,9 +2441,127 @@
         <w:t>"</w:t>
       </w:r>
       <w:r>
+        <w:t xml:space="preserve"> </w:t>
+      </w:r>
+      <w:r>
         <w:rPr>
           <w:i/>
         </w:rPr>
+        <w:t>J. Phys. Chem. C</w:t>
+      </w:r>
+      <w:r>
+        <w:t xml:space="preserve">, </w:t>
+      </w:r>
+      <w:r>
+        <w:rPr>
+          <w:b/>
+        </w:rPr>
+        <w:t>2023</w:t>
+      </w:r>
+      <w:r>
+        <w:t xml:space="preserve">, </w:t>
+      </w:r>
+      <w:r>
+        <w:rPr>
+          <w:i/>
+        </w:rPr>
+        <w:t>127</w:t>
+      </w:r>
+      <w:r>
+        <w:t>, 22457-22463.</w:t>
+      </w:r>
+      <w:r>
+        <w:br/>
+      </w:r>
+    </w:p>
+    <w:p>
+      <w:r>
+        <w:t>4.</w:t>
+      </w:r>
+      <w:r>
+        <w:tab/>
+      </w:r>
+      <w:r>
+        <w:rPr>
+          <w:b/>
+          <w:u w:val="single"/>
+        </w:rPr>
+        <w:t>Hideshi Ooka</w:t>
+      </w:r>
+      <w:r>
+        <w:t>*, Yoko Chiba, Ryuhei Nakamura</w:t>
+      </w:r>
+      <w:r>
+        <w:rPr>
+          <w:b/>
+        </w:rPr>
+        <w:t xml:space="preserve"> "Thermodynamic Principle to Enhance Enzymatic Activity Using the Substrate Affinity"</w:t>
+      </w:r>
+      <w:r>
+        <w:t xml:space="preserve"> </w:t>
+      </w:r>
+      <w:r>
+        <w:rPr>
+          <w:i/>
+        </w:rPr>
+        <w:t>Nat. Commun.</w:t>
+      </w:r>
+      <w:r>
+        <w:t xml:space="preserve">, </w:t>
+      </w:r>
+      <w:r>
+        <w:rPr>
+          <w:b/>
+        </w:rPr>
+        <w:t>2023</w:t>
+      </w:r>
+      <w:r>
+        <w:t xml:space="preserve">, </w:t>
+      </w:r>
+      <w:r>
+        <w:rPr>
+          <w:i/>
+        </w:rPr>
+        <w:t>141</w:t>
+      </w:r>
+      <w:r>
+        <w:t>, 4860.</w:t>
+      </w:r>
+      <w:r>
+        <w:br/>
+      </w:r>
+    </w:p>
+    <w:p>
+      <w:r>
+        <w:t>5.</w:t>
+      </w:r>
+      <w:r>
+        <w:tab/>
+        <w:t xml:space="preserve">Hye-Eun Lee, Tomoyo Okumura, </w:t>
+      </w:r>
+      <w:r>
+        <w:rPr>
+          <w:b/>
+          <w:u w:val="single"/>
+        </w:rPr>
+        <w:t>Hideshi Ooka</w:t>
+      </w:r>
+      <w:r>
+        <w:t>, Kiyohiro Adachi, Takaaki Hikima, Kunio Hirata, Yoshiaki Kawano, Hiroaki Matsuura, Masaki Yamamoto, Masahiro Yamamoto, Akira Yamaguchi, Ji-Eun Lee, Ki Tae Nam, Daisuke Hashizume, Shawn McGlynn, Ryuhei Nakamura</w:t>
+      </w:r>
+      <w:r>
+        <w:rPr>
+          <w:b/>
+        </w:rPr>
+        <w:t xml:space="preserve"> "Osmotic Energy Conversion in Deep-Sea Hydrothermal Vents"</w:t>
+      </w:r>
+      <w:r>
+        <w:t xml:space="preserve"> </w:t>
+      </w:r>
+      <w:r>
+        <w:rPr>
+          <w:i/>
+        </w:rPr>
         <w:t>ChemRxiv</w:t>
       </w:r>
       <w:r>
@@ -2410,13 +2574,13 @@
         <w:t>2023</w:t>
       </w:r>
       <w:r>
-        <w:t>, 10.26434/chemrxiv-2023-lkdf3 (</w:t>
+        <w:t>, (</w:t>
       </w:r>
       <w:r>
         <w:rPr>
           <w:i/>
         </w:rPr>
-        <w:t>submitted to J. Phys. Chem. Lett.</w:t>
+        <w:t>Under review at Nat. Commun.</w:t>
       </w:r>
       <w:r>
         <w:t>).</w:t>
@@ -2427,33 +2591,35 @@
     </w:p>
     <w:p>
       <w:r>
-        <w:t>3.</w:t>
+        <w:t>6.</w:t>
       </w:r>
       <w:r>
         <w:tab/>
-        <w:t xml:space="preserve">Yoko Chiba*, </w:t>
-      </w:r>
-      <w:r>
-        <w:rPr>
-          <w:b/>
-          <w:u w:val="single"/>
-        </w:rPr>
-        <w:t>Hideshi Ooka</w:t>
-      </w:r>
-      <w:r>
-        <w:t>*, Marie E. Wintzer, Nao Tsunematsu, Takehiro Suzuki, Naoshi Dohmae, Ryuhei Nakamura</w:t>
-      </w:r>
-      <w:r>
-        <w:rPr>
-          <w:b/>
-        </w:rPr>
-        <w:t xml:space="preserve"> "Diverse Phosphoserine Phosphatases Exhibit Maximum Activity at an Intermediate Binding Affinity in Accord With the Sabatier Principle of Catalysis"</w:t>
+      </w:r>
+      <w:r>
+        <w:rPr>
+          <w:b/>
+          <w:u w:val="single"/>
+        </w:rPr>
+        <w:t>Hideshi Ooka</w:t>
+      </w:r>
+      <w:r>
+        <w:t>*, Marie E. Wintzer, Hirokazu Komatsu, Kiyohiro Adachi, Ailong Li, Shuang Kong, Daisuke Hashizume, Atsushi Mochizuki, Ryuhei Nakamura*</w:t>
+      </w:r>
+      <w:r>
+        <w:rPr>
+          <w:b/>
+        </w:rPr>
+        <w:t xml:space="preserve"> "Dissipation Lifetime of Catalysis as a Dynamical System"</w:t>
+      </w:r>
+      <w:r>
+        <w:t xml:space="preserve"> </w:t>
       </w:r>
       <w:r>
         <w:rPr>
           <w:i/>
         </w:rPr>
-        <w:t>bioRxiv</w:t>
+        <w:t>ChemRxiv</w:t>
       </w:r>
       <w:r>
         <w:t xml:space="preserve">, </w:t>
@@ -2465,13 +2631,13 @@
         <w:t>2023</w:t>
       </w:r>
       <w:r>
-        <w:t>, 10.1101/2023.03.10.532031 (</w:t>
+        <w:t>, (</w:t>
       </w:r>
       <w:r>
         <w:rPr>
           <w:i/>
         </w:rPr>
-        <w:t>submitted to Angew. Chem. Int. Ed.</w:t>
+        <w:t>Submitted to Phys. Rev. Lett.</w:t>
       </w:r>
       <w:r>
         <w:t>).</w:t>
@@ -2482,32 +2648,36 @@
     </w:p>
     <w:p>
       <w:r>
-        <w:t>4.</w:t>
+        <w:t>7.</w:t>
       </w:r>
       <w:r>
         <w:tab/>
-      </w:r>
-      <w:r>
-        <w:rPr>
-          <w:b/>
-          <w:u w:val="single"/>
-        </w:rPr>
-        <w:t>Hideshi Ooka</w:t>
-      </w:r>
-      <w:r>
-        <w:t>*, Marie E. Wintzer, Hirokazu Komatsu, Kiyohiro Adachi, Ailong Li, Shuang Kong, Daisuke Hashizume, Atsushi Mochizuki, Ryuhei Nakamura*</w:t>
-      </w:r>
-      <w:r>
-        <w:rPr>
-          <w:b/>
-        </w:rPr>
-        <w:t xml:space="preserve"> "Dissipation Lifetime of Catalysis as a Dynamical System"</w:t>
+        <w:t xml:space="preserve">Ailong Li, Shuang Kong, Chenxi Guo, </w:t>
+      </w:r>
+      <w:r>
+        <w:rPr>
+          <w:b/>
+          <w:u w:val="single"/>
+        </w:rPr>
+        <w:t>Hideshi Ooka</w:t>
+      </w:r>
+      <w:r>
+        <w:t>, Kiyohiro Adachi, Daisuke Hashizume, Qike Jiang, Hongxian Han, Jianping Xiao*, Ryuhei Nakamura*</w:t>
+      </w:r>
+      <w:r>
+        <w:rPr>
+          <w:b/>
+        </w:rPr>
+        <w:t xml:space="preserve"> "Enhancing the Stability of Cobalt Spinel Oxide Towards Sustainable Oxygen Evolution in Acid"</w:t>
+      </w:r>
+      <w:r>
+        <w:t xml:space="preserve"> </w:t>
       </w:r>
       <w:r>
         <w:rPr>
           <w:i/>
         </w:rPr>
-        <w:t>ChemRxiv</w:t>
+        <w:t>Nat. Catal.</w:t>
       </w:r>
       <w:r>
         <w:t xml:space="preserve">, </w:t>
@@ -2516,43 +2686,27 @@
         <w:rPr>
           <w:b/>
         </w:rPr>
-        <w:t>2023</w:t>
-      </w:r>
-      <w:r>
-        <w:t>, 10.26434/chemrxiv-2023-7w3gk (</w:t>
+        <w:t>2022</w:t>
+      </w:r>
+      <w:r>
+        <w:t xml:space="preserve">, </w:t>
       </w:r>
       <w:r>
         <w:rPr>
           <w:i/>
         </w:rPr>
-        <w:t>under review at Phys. Rev. Lett.</w:t>
-      </w:r>
-      <w:r>
-        <w:t>).</w:t>
-      </w:r>
-      <w:r>
-        <w:br/>
-      </w:r>
-      <w:r>
-        <w:rPr>
-          <w:rFonts w:ascii="Arial" w:hAnsi="Arial"/>
-          <w:b/>
-          <w:color w:val="B10026"/>
-        </w:rPr>
-        <w:t>Representative Paper 2</w:t>
-      </w:r>
-      <w:r>
-        <w:rPr>
-          <w:rFonts w:ascii="Arial" w:hAnsi="Arial"/>
-          <w:b/>
-          <w:color w:val="B10026"/>
-        </w:rPr>
-        <w:br/>
-      </w:r>
-    </w:p>
-    <w:p>
-      <w:r>
-        <w:t>5.</w:t>
+        <w:t>5</w:t>
+      </w:r>
+      <w:r>
+        <w:t>, 109-118.</w:t>
+      </w:r>
+      <w:r>
+        <w:br/>
+      </w:r>
+    </w:p>
+    <w:p>
+      <w:r>
+        <w:t>8.</w:t>
       </w:r>
       <w:r>
         <w:tab/>
@@ -2575,6 +2729,9 @@
         <w:t xml:space="preserve"> "Regulation of the Electrocatalytic Nitrogen Cycle Based on Sequential Proton-Electron Transfer"</w:t>
       </w:r>
       <w:r>
+        <w:t xml:space="preserve"> </w:t>
+      </w:r>
+      <w:r>
         <w:rPr>
           <w:i/>
         </w:rPr>
@@ -2599,140 +2756,15 @@
         <w:t>5</w:t>
       </w:r>
       <w:r>
-        <w:t>, 798--806.</w:t>
-      </w:r>
-      <w:r>
-        <w:br/>
-      </w:r>
-    </w:p>
-    <w:p>
-      <w:r>
-        <w:t>6.</w:t>
-      </w:r>
-      <w:r>
-        <w:tab/>
-        <w:t xml:space="preserve">Ailong Li, Shuang Kong, Chenxi Guo, </w:t>
-      </w:r>
-      <w:r>
-        <w:rPr>
-          <w:b/>
-          <w:u w:val="single"/>
-        </w:rPr>
-        <w:t>Hideshi Ooka</w:t>
-      </w:r>
-      <w:r>
-        <w:t>, Kiyohiro Adachi, Daisuke Hashizume, Qike Jiang, Hongxian Han, Jianping Xiao*, Ryuhei Nakamura*</w:t>
-      </w:r>
-      <w:r>
-        <w:rPr>
-          <w:b/>
-        </w:rPr>
-        <w:t xml:space="preserve"> "Enhancing the Stability of Cobalt Spinel Oxide Towards Sustainable Oxygen Evolution in Acid"</w:t>
-      </w:r>
-      <w:r>
-        <w:rPr>
-          <w:i/>
-        </w:rPr>
-        <w:t>Nat. Catal.</w:t>
-      </w:r>
-      <w:r>
-        <w:t xml:space="preserve">, </w:t>
-      </w:r>
-      <w:r>
-        <w:rPr>
-          <w:b/>
-        </w:rPr>
-        <w:t>2022</w:t>
-      </w:r>
-      <w:r>
-        <w:t xml:space="preserve">, </w:t>
-      </w:r>
-      <w:r>
-        <w:rPr>
-          <w:i/>
-        </w:rPr>
-        <w:t>5</w:t>
-      </w:r>
-      <w:r>
-        <w:t>, 109--118.</w:t>
-      </w:r>
-      <w:r>
-        <w:br/>
-      </w:r>
-    </w:p>
-    <w:p>
-      <w:r>
-        <w:t>7.</w:t>
-      </w:r>
-      <w:r>
-        <w:tab/>
-      </w:r>
-      <w:r>
-        <w:rPr>
-          <w:b/>
-          <w:u w:val="single"/>
-        </w:rPr>
-        <w:t>Hideshi Ooka</w:t>
-      </w:r>
-      <w:r>
-        <w:t>*, Marie E. Wintzer, Ryuhei Nakamura</w:t>
-      </w:r>
-      <w:r>
-        <w:rPr>
-          <w:b/>
-        </w:rPr>
-        <w:t xml:space="preserve"> "Non-Zero Binding Enhances Kinetics of Catalysis: Machine Learning Analysis on the Experimental Hydrogen Binding Energy of Platinum"</w:t>
-      </w:r>
-      <w:r>
-        <w:rPr>
-          <w:i/>
-        </w:rPr>
-        <w:t>ACS Catal.</w:t>
-      </w:r>
-      <w:r>
-        <w:t xml:space="preserve">, </w:t>
-      </w:r>
-      <w:r>
-        <w:rPr>
-          <w:b/>
-        </w:rPr>
-        <w:t>2021</w:t>
-      </w:r>
-      <w:r>
-        <w:t xml:space="preserve">, </w:t>
-      </w:r>
-      <w:r>
-        <w:rPr>
-          <w:i/>
-        </w:rPr>
-        <w:t>11</w:t>
-      </w:r>
-      <w:r>
-        <w:t>, 6298--6303.</w:t>
-      </w:r>
-      <w:r>
-        <w:br/>
-      </w:r>
-      <w:r>
-        <w:rPr>
-          <w:rFonts w:ascii="Arial" w:hAnsi="Arial"/>
-          <w:b/>
-          <w:color w:val="B10026"/>
-        </w:rPr>
-        <w:t>Representative Paper 3</w:t>
-      </w:r>
-      <w:r>
-        <w:rPr>
-          <w:rFonts w:ascii="Arial" w:hAnsi="Arial"/>
-          <w:b/>
-          <w:color w:val="B10026"/>
-        </w:rPr>
-        <w:br/>
-      </w:r>
-    </w:p>
-    <w:p>
-      <w:r>
-        <w:t>8.</w:t>
+        <w:t>, 798-806.</w:t>
+      </w:r>
+      <w:r>
+        <w:br/>
+      </w:r>
+    </w:p>
+    <w:p>
+      <w:r>
+        <w:t>9.</w:t>
       </w:r>
       <w:r>
         <w:tab/>
@@ -2768,6 +2800,9 @@
         <w:t xml:space="preserve"> Reduction on Inorganic Analogues of Carbon Monoxide Dehydrogenase"</w:t>
       </w:r>
       <w:r>
+        <w:t xml:space="preserve"> </w:t>
+      </w:r>
+      <w:r>
         <w:rPr>
           <w:i/>
         </w:rPr>
@@ -2792,15 +2827,79 @@
         <w:t>57</w:t>
       </w:r>
       <w:r>
-        <w:t>, 3267--3270.</w:t>
-      </w:r>
-      <w:r>
-        <w:br/>
-      </w:r>
-    </w:p>
-    <w:p>
-      <w:r>
-        <w:t>9.</w:t>
+        <w:t>, 3267-3270.</w:t>
+      </w:r>
+      <w:r>
+        <w:br/>
+      </w:r>
+    </w:p>
+    <w:p>
+      <w:r>
+        <w:t>10.</w:t>
+      </w:r>
+      <w:r>
+        <w:tab/>
+      </w:r>
+      <w:r>
+        <w:rPr>
+          <w:b/>
+          <w:u w:val="single"/>
+        </w:rPr>
+        <w:t>Hideshi Ooka</w:t>
+      </w:r>
+      <w:r>
+        <w:t>*, Marie E. Wintzer, Ryuhei Nakamura</w:t>
+      </w:r>
+      <w:r>
+        <w:rPr>
+          <w:b/>
+        </w:rPr>
+        <w:t xml:space="preserve"> "Non-Zero Binding Enhances Kinetics of Catalysis: Machine Learning Analysis on the Experimental Hydrogen Binding Energy of </w:t>
+      </w:r>
+      <w:r>
+        <w:rPr>
+          <w:b/>
+        </w:rPr>
+        <w:lastRenderedPageBreak/>
+        <w:t>Platinum"</w:t>
+      </w:r>
+      <w:r>
+        <w:t xml:space="preserve"> </w:t>
+      </w:r>
+      <w:r>
+        <w:rPr>
+          <w:i/>
+        </w:rPr>
+        <w:t>ACS Catal.</w:t>
+      </w:r>
+      <w:r>
+        <w:t xml:space="preserve">, </w:t>
+      </w:r>
+      <w:r>
+        <w:rPr>
+          <w:b/>
+        </w:rPr>
+        <w:t>2021</w:t>
+      </w:r>
+      <w:r>
+        <w:t xml:space="preserve">, </w:t>
+      </w:r>
+      <w:r>
+        <w:rPr>
+          <w:i/>
+        </w:rPr>
+        <w:t>11</w:t>
+      </w:r>
+      <w:r>
+        <w:t>, 6298-6303.</w:t>
+      </w:r>
+      <w:r>
+        <w:br/>
+      </w:r>
+    </w:p>
+    <w:p>
+      <w:r>
+        <w:t>11.</w:t>
       </w:r>
       <w:r>
         <w:tab/>
@@ -2836,6 +2935,9 @@
         <w:t>"</w:t>
       </w:r>
       <w:r>
+        <w:t xml:space="preserve"> </w:t>
+      </w:r>
+      <w:r>
         <w:rPr>
           <w:i/>
         </w:rPr>
@@ -2860,16 +2962,15 @@
         <w:t>117</w:t>
       </w:r>
       <w:r>
-        <w:t>, 31631--31638.</w:t>
-      </w:r>
-      <w:r>
-        <w:br/>
-      </w:r>
-    </w:p>
-    <w:p>
-      <w:r>
-        <w:lastRenderedPageBreak/>
-        <w:t>10.</w:t>
+        <w:t>, 31631-31638.</w:t>
+      </w:r>
+      <w:r>
+        <w:br/>
+      </w:r>
+    </w:p>
+    <w:p>
+      <w:r>
+        <w:t>12.</w:t>
       </w:r>
       <w:r>
         <w:tab/>
@@ -2892,6 +2993,9 @@
         <w:t xml:space="preserve"> "Enzyme Mimetic Active Intermediates for Nitrate Reduction in Neutral Aqueous Media"</w:t>
       </w:r>
       <w:r>
+        <w:t xml:space="preserve"> </w:t>
+      </w:r>
+      <w:r>
         <w:rPr>
           <w:i/>
         </w:rPr>
@@ -2916,15 +3020,15 @@
         <w:t>59</w:t>
       </w:r>
       <w:r>
-        <w:t>, 9744--9750.</w:t>
-      </w:r>
-      <w:r>
-        <w:br/>
-      </w:r>
-    </w:p>
-    <w:p>
-      <w:r>
-        <w:t>11.</w:t>
+        <w:t>, 9744-9750.</w:t>
+      </w:r>
+      <w:r>
+        <w:br/>
+      </w:r>
+    </w:p>
+    <w:p>
+      <w:r>
+        <w:t>13.</w:t>
       </w:r>
       <w:r>
         <w:tab/>
@@ -2960,6 +3064,9 @@
         <w:t xml:space="preserve"> at High Temperature"</w:t>
       </w:r>
       <w:r>
+        <w:t xml:space="preserve"> </w:t>
+      </w:r>
+      <w:r>
         <w:rPr>
           <w:i/>
         </w:rPr>
@@ -2984,85 +3091,15 @@
         <w:t>58</w:t>
       </w:r>
       <w:r>
-        <w:t>, 5054--5058.</w:t>
-      </w:r>
-      <w:r>
-        <w:br/>
-      </w:r>
-    </w:p>
-    <w:p>
-      <w:r>
-        <w:t>12.</w:t>
-      </w:r>
-      <w:r>
-        <w:tab/>
-      </w:r>
-      <w:r>
-        <w:rPr>
-          <w:b/>
-          <w:u w:val="single"/>
-        </w:rPr>
-        <w:t>Hideshi Ooka</w:t>
-      </w:r>
-      <w:r>
-        <w:t>*, Ryuhei Nakamura</w:t>
-      </w:r>
-      <w:r>
-        <w:rPr>
-          <w:b/>
-        </w:rPr>
-        <w:t xml:space="preserve"> "Shift of the Optimum Binding Energy at Higher Rates of Catalysis"</w:t>
-      </w:r>
-      <w:r>
-        <w:rPr>
-          <w:i/>
-        </w:rPr>
-        <w:t>J. Phys. Chem. Lett.</w:t>
-      </w:r>
-      <w:r>
-        <w:t xml:space="preserve">, </w:t>
-      </w:r>
-      <w:r>
-        <w:rPr>
-          <w:b/>
-        </w:rPr>
-        <w:t>2019</w:t>
-      </w:r>
-      <w:r>
-        <w:t xml:space="preserve">, </w:t>
-      </w:r>
-      <w:r>
-        <w:rPr>
-          <w:i/>
-        </w:rPr>
-        <w:t>10</w:t>
-      </w:r>
-      <w:r>
-        <w:t>, 6706--6713.</w:t>
-      </w:r>
-      <w:r>
-        <w:br/>
-      </w:r>
-      <w:r>
-        <w:rPr>
-          <w:rFonts w:ascii="Arial" w:hAnsi="Arial"/>
-          <w:b/>
-          <w:color w:val="B10026"/>
-        </w:rPr>
-        <w:t>Representative Paper 4</w:t>
-      </w:r>
-      <w:r>
-        <w:rPr>
-          <w:rFonts w:ascii="Arial" w:hAnsi="Arial"/>
-          <w:b/>
-          <w:color w:val="B10026"/>
-        </w:rPr>
-        <w:br/>
-      </w:r>
-    </w:p>
-    <w:p>
-      <w:r>
-        <w:t>13.</w:t>
+        <w:t>, 5054-5058.</w:t>
+      </w:r>
+      <w:r>
+        <w:br/>
+      </w:r>
+    </w:p>
+    <w:p>
+      <w:r>
+        <w:t>14.</w:t>
       </w:r>
       <w:r>
         <w:tab/>
@@ -3085,6 +3122,9 @@
         <w:t xml:space="preserve"> "Stable Potential Windows for Long-Term Electrocatalysis by Manganese Oxides Under Acidic Conditions"</w:t>
       </w:r>
       <w:r>
+        <w:t xml:space="preserve"> </w:t>
+      </w:r>
+      <w:r>
         <w:rPr>
           <w:i/>
         </w:rPr>
@@ -3109,15 +3149,15 @@
         <w:t>58</w:t>
       </w:r>
       <w:r>
-        <w:t>, 5054--5058.</w:t>
-      </w:r>
-      <w:r>
-        <w:br/>
-      </w:r>
-    </w:p>
-    <w:p>
-      <w:r>
-        <w:t>14.</w:t>
+        <w:t>, 5054-5058.</w:t>
+      </w:r>
+      <w:r>
+        <w:br/>
+      </w:r>
+    </w:p>
+    <w:p>
+      <w:r>
+        <w:t>15.</w:t>
       </w:r>
       <w:r>
         <w:tab/>
@@ -3130,19 +3170,22 @@
         <w:t>Hideshi Ooka</w:t>
       </w:r>
       <w:r>
-        <w:t>, Kazuhito Hashimoto, Ryuhei Nakamura*</w:t>
-      </w:r>
-      <w:r>
-        <w:rPr>
-          <w:b/>
-        </w:rPr>
-        <w:t xml:space="preserve"> "Design Strategy of Multi-Electron Transfer Catalysts Based on a Bioinformatic Analysis of Oxygen Evolution and Reduction Enzymes"</w:t>
+        <w:t>*, Ryuhei Nakamura</w:t>
+      </w:r>
+      <w:r>
+        <w:rPr>
+          <w:b/>
+        </w:rPr>
+        <w:t xml:space="preserve"> "Shift of the Optimum Binding Energy at Higher Rates of Catalysis"</w:t>
+      </w:r>
+      <w:r>
+        <w:t xml:space="preserve"> </w:t>
       </w:r>
       <w:r>
         <w:rPr>
           <w:i/>
         </w:rPr>
-        <w:t>Mol. Inform.</w:t>
+        <w:t>J. Phys. Chem. Lett.</w:t>
       </w:r>
       <w:r>
         <w:t xml:space="preserve">, </w:t>
@@ -3151,6 +3194,64 @@
         <w:rPr>
           <w:b/>
         </w:rPr>
+        <w:t>2019</w:t>
+      </w:r>
+      <w:r>
+        <w:t xml:space="preserve">, </w:t>
+      </w:r>
+      <w:r>
+        <w:rPr>
+          <w:i/>
+        </w:rPr>
+        <w:t>10</w:t>
+      </w:r>
+      <w:r>
+        <w:t>, 6706-6713.</w:t>
+      </w:r>
+      <w:r>
+        <w:br/>
+      </w:r>
+    </w:p>
+    <w:p>
+      <w:r>
+        <w:t>16.</w:t>
+      </w:r>
+      <w:r>
+        <w:tab/>
+        <w:t xml:space="preserve">Daoping He, Yamei Li, </w:t>
+      </w:r>
+      <w:r>
+        <w:rPr>
+          <w:b/>
+          <w:u w:val="single"/>
+        </w:rPr>
+        <w:t>Hideshi Ooka</w:t>
+      </w:r>
+      <w:r>
+        <w:t>, Yoo Kyung Go, Fangming Jin*, Sun Hee Kim*, Ryuhei Nakamura*</w:t>
+      </w:r>
+      <w:r>
+        <w:rPr>
+          <w:b/>
+        </w:rPr>
+        <w:t xml:space="preserve"> "Selective Electrocatalytic Reduction of Nitrite to Dinitrogen Based on Decoupled Proton-Electron Transfer"</w:t>
+      </w:r>
+      <w:r>
+        <w:t xml:space="preserve"> </w:t>
+      </w:r>
+      <w:r>
+        <w:rPr>
+          <w:i/>
+        </w:rPr>
+        <w:t>J. Am. Chem. Soc.</w:t>
+      </w:r>
+      <w:r>
+        <w:t xml:space="preserve">, </w:t>
+      </w:r>
+      <w:r>
+        <w:rPr>
+          <w:b/>
+        </w:rPr>
         <w:t>2018</w:t>
       </w:r>
       <w:r>
@@ -3160,18 +3261,18 @@
         <w:rPr>
           <w:i/>
         </w:rPr>
-        <w:t>37</w:t>
-      </w:r>
-      <w:r>
-        <w:t>, 1700139.</w:t>
-      </w:r>
-      <w:r>
-        <w:br/>
-      </w:r>
-    </w:p>
-    <w:p>
-      <w:r>
-        <w:t>15.</w:t>
+        <w:t>140</w:t>
+      </w:r>
+      <w:r>
+        <w:t>, 2012-2015.</w:t>
+      </w:r>
+      <w:r>
+        <w:br/>
+      </w:r>
+    </w:p>
+    <w:p>
+      <w:r>
+        <w:t>17.</w:t>
       </w:r>
       <w:r>
         <w:tab/>
@@ -3194,6 +3295,9 @@
         <w:t xml:space="preserve"> "Evidence That Crystal Facet Orientation Dictates Oxygen Evolution Intermediates on Rutile Manganese Oxide"</w:t>
       </w:r>
       <w:r>
+        <w:t xml:space="preserve"> </w:t>
+      </w:r>
+      <w:r>
         <w:rPr>
           <w:i/>
         </w:rPr>
@@ -3226,33 +3330,35 @@
     </w:p>
     <w:p>
       <w:r>
-        <w:t>16.</w:t>
+        <w:t>18.</w:t>
       </w:r>
       <w:r>
         <w:tab/>
-        <w:t xml:space="preserve">Daoping He, Yamei Li, </w:t>
-      </w:r>
-      <w:r>
-        <w:rPr>
-          <w:b/>
-          <w:u w:val="single"/>
-        </w:rPr>
-        <w:t>Hideshi Ooka</w:t>
-      </w:r>
-      <w:r>
-        <w:t>, Yoo Kyung Go, Fangming Jin*, Sun Hee Kim*, Ryuhei Nakamura*</w:t>
-      </w:r>
-      <w:r>
-        <w:rPr>
-          <w:b/>
-        </w:rPr>
-        <w:t xml:space="preserve"> "Selective Electrocatalytic Reduction of Nitrite to Dinitrogen Based on Decoupled Proton-Electron Transfer"</w:t>
+      </w:r>
+      <w:r>
+        <w:rPr>
+          <w:b/>
+          <w:u w:val="single"/>
+        </w:rPr>
+        <w:t>Hideshi Ooka</w:t>
+      </w:r>
+      <w:r>
+        <w:t>, Kazuhito Hashimoto, Ryuhei Nakamura*</w:t>
+      </w:r>
+      <w:r>
+        <w:rPr>
+          <w:b/>
+        </w:rPr>
+        <w:t xml:space="preserve"> "Design Strategy of Multi-Electron Transfer Catalysts Based on a Bioinformatic Analysis of Oxygen Evolution and Reduction Enzymes"</w:t>
+      </w:r>
+      <w:r>
+        <w:t xml:space="preserve"> </w:t>
       </w:r>
       <w:r>
         <w:rPr>
           <w:i/>
         </w:rPr>
-        <w:t>J. Am. Chem. Soc.</w:t>
+        <w:t>Mol. Inform.</w:t>
       </w:r>
       <w:r>
         <w:t xml:space="preserve">, </w:t>
@@ -3270,18 +3376,18 @@
         <w:rPr>
           <w:i/>
         </w:rPr>
-        <w:t>140</w:t>
-      </w:r>
-      <w:r>
-        <w:t>, 2012--2015.</w:t>
-      </w:r>
-      <w:r>
-        <w:br/>
-      </w:r>
-    </w:p>
-    <w:p>
-      <w:r>
-        <w:t>17.</w:t>
+        <w:t>37</w:t>
+      </w:r>
+      <w:r>
+        <w:t>, 1700139.</w:t>
+      </w:r>
+      <w:r>
+        <w:br/>
+      </w:r>
+    </w:p>
+    <w:p>
+      <w:r>
+        <w:t>19.</w:t>
       </w:r>
       <w:r>
         <w:tab/>
@@ -3294,6 +3400,120 @@
         <w:t>Hideshi Ooka</w:t>
       </w:r>
       <w:r>
+        <w:t>, Akira Yamaguchi, Toshihiro Takashima, Kazuhito Hashimoto, Ryuhei Nakamura*</w:t>
+      </w:r>
+      <w:r>
+        <w:rPr>
+          <w:b/>
+        </w:rPr>
+        <w:t xml:space="preserve"> "Efficiency of Oxygen Evolution on Iridium Oxide Determined From the pH Dependence of Charge Accumulation"</w:t>
+      </w:r>
+      <w:r>
+        <w:t xml:space="preserve"> </w:t>
+      </w:r>
+      <w:r>
+        <w:rPr>
+          <w:i/>
+        </w:rPr>
+        <w:t>J. Phys. Chem. C</w:t>
+      </w:r>
+      <w:r>
+        <w:t xml:space="preserve">, </w:t>
+      </w:r>
+      <w:r>
+        <w:rPr>
+          <w:b/>
+        </w:rPr>
+        <w:t>2017</w:t>
+      </w:r>
+      <w:r>
+        <w:t xml:space="preserve">, </w:t>
+      </w:r>
+      <w:r>
+        <w:rPr>
+          <w:i/>
+        </w:rPr>
+        <w:t>121</w:t>
+      </w:r>
+      <w:r>
+        <w:t>, 17873-17881.</w:t>
+      </w:r>
+      <w:r>
+        <w:br/>
+      </w:r>
+    </w:p>
+    <w:p>
+      <w:r>
+        <w:t>20.</w:t>
+      </w:r>
+      <w:r>
+        <w:tab/>
+      </w:r>
+      <w:r>
+        <w:rPr>
+          <w:b/>
+          <w:u w:val="single"/>
+        </w:rPr>
+        <w:t>Hideshi Ooka</w:t>
+      </w:r>
+      <w:r>
+        <w:t>, Toshihiro Takashima, Akira Yamaguchi, Toru Hayashi, Ryuhei Nakamura*</w:t>
+      </w:r>
+      <w:r>
+        <w:rPr>
+          <w:b/>
+        </w:rPr>
+        <w:t xml:space="preserve"> "Element Strategy of Oxygen Evolution Electrocatalysis Based on in Situ Spectroelectrochemistry"</w:t>
+      </w:r>
+      <w:r>
+        <w:t xml:space="preserve"> </w:t>
+      </w:r>
+      <w:r>
+        <w:rPr>
+          <w:i/>
+        </w:rPr>
+        <w:t>Chem. Commun.</w:t>
+      </w:r>
+      <w:r>
+        <w:t xml:space="preserve">, </w:t>
+      </w:r>
+      <w:r>
+        <w:rPr>
+          <w:b/>
+        </w:rPr>
+        <w:t>2017</w:t>
+      </w:r>
+      <w:r>
+        <w:t xml:space="preserve">, </w:t>
+      </w:r>
+      <w:r>
+        <w:rPr>
+          <w:i/>
+        </w:rPr>
+        <w:t>53</w:t>
+      </w:r>
+      <w:r>
+        <w:t>, 7149-7161.</w:t>
+      </w:r>
+      <w:r>
+        <w:br/>
+      </w:r>
+    </w:p>
+    <w:p>
+      <w:r>
+        <w:t>21.</w:t>
+      </w:r>
+      <w:r>
+        <w:tab/>
+      </w:r>
+      <w:r>
+        <w:rPr>
+          <w:b/>
+          <w:u w:val="single"/>
+        </w:rPr>
+        <w:t>Hideshi Ooka</w:t>
+      </w:r>
+      <w:r>
         <w:t>, Marta C. Figueiredo, Marc T. M. Koper*</w:t>
       </w:r>
       <w:r>
@@ -3303,6 +3523,9 @@
         <w:t xml:space="preserve"> "Competition Between Hydrogen Evolution and Carbon Dioxide Reduction on Copper Electrodes in Mildly Acidic Media"</w:t>
       </w:r>
       <w:r>
+        <w:t xml:space="preserve"> </w:t>
+      </w:r>
+      <w:r>
         <w:rPr>
           <w:i/>
         </w:rPr>
@@ -3315,6 +3538,7 @@
         <w:rPr>
           <w:b/>
         </w:rPr>
+        <w:lastRenderedPageBreak/>
         <w:t>2017</w:t>
       </w:r>
       <w:r>
@@ -3327,260 +3551,140 @@
         <w:t>33</w:t>
       </w:r>
       <w:r>
-        <w:t>, 9307--9313.</w:t>
-      </w:r>
-      <w:r>
-        <w:br/>
-      </w:r>
+        <w:t>, 9307-9313.</w:t>
+      </w:r>
+      <w:r>
+        <w:br/>
+      </w:r>
+    </w:p>
+    <w:p>
+      <w:r>
+        <w:t>22.</w:t>
+      </w:r>
+      <w:r>
+        <w:tab/>
+      </w:r>
+      <w:r>
+        <w:rPr>
+          <w:b/>
+          <w:u w:val="single"/>
+        </w:rPr>
+        <w:t>Hideshi Ooka</w:t>
+      </w:r>
+      <w:r>
+        <w:t>, Yuanqing Wang, Akira Yamaguchi, Makoto Hatakeyama, Shinichiro Nakamura, Kazuhito Hashimoto*, Ryuhei Nakamura*</w:t>
+      </w:r>
+      <w:r>
+        <w:rPr>
+          <w:b/>
+        </w:rPr>
+        <w:t xml:space="preserve"> "Legitimate Intermediates of Oxygen Evolution on Iridium Oxide Revealed by in Situ Electrochemical Evanescent Wave Spectroscopy"</w:t>
+      </w:r>
+      <w:r>
+        <w:t xml:space="preserve"> </w:t>
+      </w:r>
+      <w:r>
+        <w:rPr>
+          <w:i/>
+        </w:rPr>
+        <w:t>Phys. Chem. Chem. Phys.</w:t>
+      </w:r>
+      <w:r>
+        <w:t xml:space="preserve">, </w:t>
+      </w:r>
+      <w:r>
+        <w:rPr>
+          <w:b/>
+        </w:rPr>
+        <w:t>2016</w:t>
+      </w:r>
+      <w:r>
+        <w:t xml:space="preserve">, </w:t>
+      </w:r>
+      <w:r>
+        <w:rPr>
+          <w:i/>
+        </w:rPr>
+        <w:t>18</w:t>
+      </w:r>
+      <w:r>
+        <w:t>, 15199-15204.</w:t>
+      </w:r>
+      <w:r>
+        <w:br/>
+      </w:r>
+    </w:p>
+    <w:p>
+      <w:r>
+        <w:t>23.</w:t>
+      </w:r>
+      <w:r>
+        <w:tab/>
+      </w:r>
+      <w:r>
+        <w:rPr>
+          <w:b/>
+          <w:u w:val="single"/>
+        </w:rPr>
+        <w:t>Hideshi Ooka</w:t>
+      </w:r>
+      <w:r>
+        <w:t>, Takumi Ishii, Kazuhito Hashimoto*, Ryuhei Nakamura*</w:t>
+      </w:r>
+      <w:r>
+        <w:rPr>
+          <w:b/>
+        </w:rPr>
+        <w:t xml:space="preserve"> "Light-Induced Cell Aggregation of Euglena Gracilis Towards Economically Feasible Biofuel Production"</w:t>
+      </w:r>
+      <w:r>
+        <w:t xml:space="preserve"> </w:t>
+      </w:r>
+      <w:r>
+        <w:rPr>
+          <w:i/>
+        </w:rPr>
+        <w:t>RSC Adv.</w:t>
+      </w:r>
+      <w:r>
+        <w:t xml:space="preserve">, </w:t>
+      </w:r>
+      <w:r>
+        <w:rPr>
+          <w:b/>
+        </w:rPr>
+        <w:t>2014</w:t>
+      </w:r>
+      <w:r>
+        <w:t xml:space="preserve">, </w:t>
+      </w:r>
+      <w:r>
+        <w:rPr>
+          <w:i/>
+        </w:rPr>
+        <w:t>4</w:t>
+      </w:r>
+      <w:r>
+        <w:t>, 20693-20698.</w:t>
+      </w:r>
+      <w:r>
+        <w:br/>
+      </w:r>
+    </w:p>
+    <w:p>
       <w:r>
         <w:rPr>
           <w:rFonts w:ascii="Arial" w:hAnsi="Arial"/>
           <w:b/>
-          <w:color w:val="B10026"/>
-        </w:rPr>
-        <w:t>Representative Paper 5</w:t>
-      </w:r>
-      <w:r>
-        <w:rPr>
-          <w:rFonts w:ascii="Arial" w:hAnsi="Arial"/>
-          <w:b/>
-          <w:color w:val="B10026"/>
-        </w:rPr>
-        <w:br/>
-      </w:r>
-    </w:p>
-    <w:p>
-      <w:r>
-        <w:t>18.</w:t>
-      </w:r>
-      <w:r>
-        <w:tab/>
-      </w:r>
-      <w:r>
-        <w:rPr>
-          <w:b/>
-          <w:u w:val="single"/>
-        </w:rPr>
-        <w:t>Hideshi Ooka</w:t>
-      </w:r>
-      <w:r>
-        <w:t>, Akira Yamaguchi, Toshihiro Takashima, Kazuhito Hashimoto, Ryuhei Nakamura*</w:t>
-      </w:r>
-      <w:r>
-        <w:rPr>
-          <w:b/>
-        </w:rPr>
-        <w:t xml:space="preserve"> "Efficiency of Oxygen Evolution on Iridium Oxide Determined From the pH Dependence of Charge Accumulation"</w:t>
-      </w:r>
-      <w:r>
-        <w:rPr>
-          <w:i/>
-        </w:rPr>
-        <w:t>J. Phys. Chem. C</w:t>
-      </w:r>
-      <w:r>
-        <w:t xml:space="preserve">, </w:t>
-      </w:r>
-      <w:r>
-        <w:rPr>
-          <w:b/>
-        </w:rPr>
-        <w:t>2017</w:t>
-      </w:r>
-      <w:r>
-        <w:t xml:space="preserve">, </w:t>
-      </w:r>
-      <w:r>
-        <w:rPr>
-          <w:i/>
-        </w:rPr>
-        <w:t>121</w:t>
-      </w:r>
-      <w:r>
-        <w:t>, 17873--17881.</w:t>
-      </w:r>
-      <w:r>
-        <w:br/>
-      </w:r>
-    </w:p>
-    <w:p>
-      <w:r>
-        <w:t>19.</w:t>
-      </w:r>
-      <w:r>
-        <w:tab/>
-      </w:r>
-      <w:r>
-        <w:rPr>
-          <w:b/>
-          <w:u w:val="single"/>
-        </w:rPr>
-        <w:t>Hideshi Ooka</w:t>
-      </w:r>
-      <w:r>
-        <w:t>, Yuanqing Wang, Akira Yamaguchi, Makoto Hatakeyama, Shinichiro Nakamura, Kazuhito Hashimoto*, Ryuhei Nakamura*</w:t>
-      </w:r>
-      <w:r>
-        <w:rPr>
-          <w:b/>
-        </w:rPr>
-        <w:t xml:space="preserve"> "Legitimate Intermediates of Oxygen Evolution on Iridium Oxide Revealed by In Situ Electrochemical Evanescent Wave Spectroscopy"</w:t>
-      </w:r>
-      <w:r>
-        <w:rPr>
-          <w:i/>
-        </w:rPr>
-        <w:t>Phys. Chem. Chem. Phys.</w:t>
-      </w:r>
-      <w:r>
-        <w:t xml:space="preserve">, </w:t>
-      </w:r>
-      <w:r>
-        <w:rPr>
-          <w:b/>
-        </w:rPr>
-        <w:t>2016</w:t>
-      </w:r>
-      <w:r>
-        <w:t xml:space="preserve">, </w:t>
-      </w:r>
-      <w:r>
-        <w:rPr>
-          <w:i/>
-        </w:rPr>
-        <w:t>18</w:t>
-      </w:r>
-      <w:r>
-        <w:t>, 15199--15204.</w:t>
-      </w:r>
-      <w:r>
-        <w:br/>
-      </w:r>
-    </w:p>
-    <w:p/>
-    <w:p>
-      <w:r>
-        <w:lastRenderedPageBreak/>
-        <w:t>20.</w:t>
-      </w:r>
-      <w:r>
-        <w:tab/>
-      </w:r>
-      <w:r>
-        <w:rPr>
-          <w:b/>
-          <w:u w:val="single"/>
-        </w:rPr>
-        <w:t>Hideshi Ooka</w:t>
-      </w:r>
-      <w:r>
-        <w:t>, Takumi Ishii, Kazuhito Hashimoto*, Ryuhei Nakamura*</w:t>
-      </w:r>
-      <w:r>
-        <w:rPr>
-          <w:b/>
-        </w:rPr>
-        <w:t xml:space="preserve"> "Light-Induced Cell Aggregation of Euglena Gracilis Towards Economically Feasible Biofuel Production"</w:t>
-      </w:r>
-      <w:r>
-        <w:rPr>
-          <w:i/>
-        </w:rPr>
-        <w:t>RSC Adv.</w:t>
-      </w:r>
-      <w:r>
-        <w:t xml:space="preserve">, </w:t>
-      </w:r>
-      <w:r>
-        <w:rPr>
-          <w:b/>
-        </w:rPr>
-        <w:t>2014</w:t>
-      </w:r>
-      <w:r>
-        <w:t xml:space="preserve">, </w:t>
-      </w:r>
-      <w:r>
-        <w:rPr>
-          <w:i/>
-        </w:rPr>
-        <w:t>4</w:t>
-      </w:r>
-      <w:r>
-        <w:t>, 20693--20698.</w:t>
-      </w:r>
-      <w:r>
-        <w:br/>
-      </w:r>
-    </w:p>
-    <w:p>
-      <w:r>
-        <w:rPr>
-          <w:rFonts w:ascii="Arial" w:hAnsi="Arial"/>
-          <w:b/>
           <w:sz w:val="28"/>
           <w:u w:val="single"/>
         </w:rPr>
-        <w:t>Reviews: 4</w:t>
-      </w:r>
-    </w:p>
-    <w:p>
-      <w:r>
-        <w:t>21.</w:t>
-      </w:r>
-      <w:r>
-        <w:tab/>
-      </w:r>
-      <w:r>
-        <w:rPr>
-          <w:b/>
-          <w:u w:val="single"/>
-        </w:rPr>
-        <w:t>Hideshi Ooka</w:t>
-      </w:r>
-      <w:r>
-        <w:t>*, Jun Huang, Kai S. Exner</w:t>
-      </w:r>
-      <w:r>
-        <w:rPr>
-          <w:b/>
-        </w:rPr>
-        <w:t xml:space="preserve"> "The Sabatier Principle in Electrocatalysis: Basics, Limitations, and Extensions"</w:t>
-      </w:r>
-      <w:r>
-        <w:rPr>
-          <w:i/>
-        </w:rPr>
-        <w:t>Front. Energ. Res.</w:t>
-      </w:r>
-      <w:r>
-        <w:t xml:space="preserve">, </w:t>
-      </w:r>
-      <w:r>
-        <w:rPr>
-          <w:b/>
-        </w:rPr>
-        <w:t>2021</w:t>
-      </w:r>
-      <w:r>
-        <w:t xml:space="preserve">, </w:t>
-      </w:r>
-      <w:r>
-        <w:rPr>
-          <w:i/>
-        </w:rPr>
-        <w:t>9</w:t>
-      </w:r>
-      <w:r>
-        <w:t>, 155.</w:t>
-      </w:r>
-      <w:r>
-        <w:br/>
-      </w:r>
-    </w:p>
-    <w:p>
-      <w:r>
-        <w:t>22.</w:t>
+        <w:t>Reviews: 3</w:t>
+      </w:r>
+    </w:p>
+    <w:p>
+      <w:r>
+        <w:t>1.</w:t>
       </w:r>
       <w:r>
         <w:tab/>
@@ -3603,6 +3707,9 @@
         <w:t xml:space="preserve"> "Material and Composition Screening Approaches in Electrocatalysis and Battery Research"</w:t>
       </w:r>
       <w:r>
+        <w:t xml:space="preserve"> </w:t>
+      </w:r>
+      <w:r>
         <w:rPr>
           <w:i/>
         </w:rPr>
@@ -3635,7 +3742,7 @@
     </w:p>
     <w:p>
       <w:r>
-        <w:t>23.</w:t>
+        <w:t>2.</w:t>
       </w:r>
       <w:r>
         <w:tab/>
@@ -3648,6 +3755,63 @@
         <w:t>Hideshi Ooka</w:t>
       </w:r>
       <w:r>
+        <w:t>*, Jun Huang, Kai S. Exner</w:t>
+      </w:r>
+      <w:r>
+        <w:rPr>
+          <w:b/>
+        </w:rPr>
+        <w:t xml:space="preserve"> "The Sabatier Principle in Electrocatalysis: Basics, Limitations, and Extensions"</w:t>
+      </w:r>
+      <w:r>
+        <w:t xml:space="preserve"> </w:t>
+      </w:r>
+      <w:r>
+        <w:rPr>
+          <w:i/>
+        </w:rPr>
+        <w:t>Front. Energ. Res.</w:t>
+      </w:r>
+      <w:r>
+        <w:t xml:space="preserve">, </w:t>
+      </w:r>
+      <w:r>
+        <w:rPr>
+          <w:b/>
+        </w:rPr>
+        <w:t>2021</w:t>
+      </w:r>
+      <w:r>
+        <w:t xml:space="preserve">, </w:t>
+      </w:r>
+      <w:r>
+        <w:rPr>
+          <w:i/>
+        </w:rPr>
+        <w:t>9</w:t>
+      </w:r>
+      <w:r>
+        <w:t>, 155.</w:t>
+      </w:r>
+      <w:r>
+        <w:br/>
+      </w:r>
+    </w:p>
+    <w:p>
+      <w:r>
+        <w:t>3.</w:t>
+      </w:r>
+      <w:r>
+        <w:tab/>
+      </w:r>
+      <w:r>
+        <w:rPr>
+          <w:b/>
+          <w:u w:val="single"/>
+        </w:rPr>
+        <w:t>Hideshi Ooka</w:t>
+      </w:r>
+      <w:r>
         <w:t>, Shawn E. McGlynn, Ryuhei Nakamura*</w:t>
       </w:r>
       <w:r>
@@ -3657,6 +3821,9 @@
         <w:t xml:space="preserve"> "Electrochemistry at Deep-Sea Hydrothermal Vents: Utilization of the Thermodynamic Driving Force Towards the Autotrophic Origin of Life"</w:t>
       </w:r>
       <w:r>
+        <w:t xml:space="preserve"> </w:t>
+      </w:r>
+      <w:r>
         <w:rPr>
           <w:i/>
         </w:rPr>
@@ -3681,61 +3848,7 @@
         <w:t>6</w:t>
       </w:r>
       <w:r>
-        <w:t>, 1316--1323.</w:t>
-      </w:r>
-      <w:r>
-        <w:br/>
-      </w:r>
-    </w:p>
-    <w:p>
-      <w:r>
-        <w:t>24.</w:t>
-      </w:r>
-      <w:r>
-        <w:tab/>
-      </w:r>
-      <w:r>
-        <w:rPr>
-          <w:b/>
-          <w:u w:val="single"/>
-        </w:rPr>
-        <w:t>Hideshi Ooka</w:t>
-      </w:r>
-      <w:r>
-        <w:t>, Toshihiro Takashima, Akira Yamaguchi, Toru Hayashi, Ryuhei Nakamura*</w:t>
-      </w:r>
-      <w:r>
-        <w:rPr>
-          <w:b/>
-        </w:rPr>
-        <w:t xml:space="preserve"> "Element Strategy of Oxygen Evolution Electrocatalysis Based on In Situ Spectroelectrochemistry"</w:t>
-      </w:r>
-      <w:r>
-        <w:rPr>
-          <w:i/>
-        </w:rPr>
-        <w:t>Chem. Commun.</w:t>
-      </w:r>
-      <w:r>
-        <w:t xml:space="preserve">, </w:t>
-      </w:r>
-      <w:r>
-        <w:rPr>
-          <w:b/>
-        </w:rPr>
-        <w:t>2017</w:t>
-      </w:r>
-      <w:r>
-        <w:t xml:space="preserve">, </w:t>
-      </w:r>
-      <w:r>
-        <w:rPr>
-          <w:i/>
-        </w:rPr>
-        <w:t>53</w:t>
-      </w:r>
-      <w:r>
-        <w:t>, 7149--7161.</w:t>
+        <w:t>, 1316-1323.</w:t>
       </w:r>
       <w:r>
         <w:br/>
@@ -3776,7 +3889,7 @@
           <w:sz w:val="28"/>
           <w:u w:val="single"/>
         </w:rPr>
-        <w:t>Invited Presentations (10)</w:t>
+        <w:t>Invited Presentations (11)</w:t>
       </w:r>
     </w:p>
     <w:p>
@@ -3794,6 +3907,30 @@
         <w:rPr>
           <w:b/>
         </w:rPr>
+        <w:t xml:space="preserve"> "Acquiring Skills Toward Uncovering the Laws of Nature"</w:t>
+      </w:r>
+      <w:r>
+        <w:t xml:space="preserve"> RIKEN Discovery Evening, RIKEN, Wako (2024/02/13).</w:t>
+      </w:r>
+      <w:r>
+        <w:br/>
+      </w:r>
+    </w:p>
+    <w:p>
+      <w:r>
+        <w:t xml:space="preserve">2.  </w:t>
+      </w:r>
+      <w:r>
+        <w:rPr>
+          <w:b/>
+          <w:u w:val="single"/>
+        </w:rPr>
+        <w:t>Hideshi Ooka</w:t>
+      </w:r>
+      <w:r>
+        <w:rPr>
+          <w:b/>
+        </w:rPr>
         <w:t xml:space="preserve"> "Research is Fun! Wait, is studying fun too!?"</w:t>
       </w:r>
       <w:r>
@@ -3805,7 +3942,7 @@
     </w:p>
     <w:p>
       <w:r>
-        <w:t xml:space="preserve">2.  </w:t>
+        <w:t xml:space="preserve">3.  </w:t>
       </w:r>
       <w:r>
         <w:rPr>
@@ -3829,6 +3966,284 @@
     </w:p>
     <w:p>
       <w:r>
+        <w:t xml:space="preserve">4.  </w:t>
+      </w:r>
+      <w:r>
+        <w:rPr>
+          <w:b/>
+          <w:u w:val="single"/>
+        </w:rPr>
+        <w:t>Hideshi Ooka</w:t>
+      </w:r>
+      <w:r>
+        <w:rPr>
+          <w:b/>
+        </w:rPr>
+        <w:t xml:space="preserve"> "Development of Catalyst Theory and the Joys of Research from the Perspective of a Experimentalist Turned Theoretician"</w:t>
+      </w:r>
+      <w:r>
+        <w:t xml:space="preserve"> MERIT-WINGS Seminar Camp, Lector Yugawara, Hakone (2023/08/06).</w:t>
+      </w:r>
+      <w:r>
+        <w:br/>
+      </w:r>
+    </w:p>
+    <w:p>
+      <w:r>
+        <w:t xml:space="preserve">5.  </w:t>
+      </w:r>
+      <w:r>
+        <w:rPr>
+          <w:b/>
+          <w:u w:val="single"/>
+        </w:rPr>
+        <w:t>Hideshi Ooka</w:t>
+      </w:r>
+      <w:r>
+        <w:rPr>
+          <w:b/>
+        </w:rPr>
+        <w:t xml:space="preserve"> "Analysis and Experimental Verification of Dissipative Chemical Reaction Networks Towards Understanding Sustainability"</w:t>
+      </w:r>
+      <w:r>
+        <w:t xml:space="preserve"> Math-Experimental Collaboration Towards an Overall Understanding of Catalysis, Enzymes, and the Ecosystem, RIKEN, Wako (2023/03/09).</w:t>
+      </w:r>
+      <w:r>
+        <w:br/>
+      </w:r>
+    </w:p>
+    <w:p>
+      <w:r>
+        <w:t xml:space="preserve">6.  </w:t>
+      </w:r>
+      <w:r>
+        <w:rPr>
+          <w:b/>
+          <w:u w:val="single"/>
+        </w:rPr>
+        <w:t>Hideshi Ooka</w:t>
+      </w:r>
+      <w:r>
+        <w:rPr>
+          <w:b/>
+        </w:rPr>
+        <w:t xml:space="preserve"> "Using Machine Learning in Catalysis Theory"</w:t>
+      </w:r>
+      <w:r>
+        <w:t xml:space="preserve"> Seminar # 212203, Technical </w:t>
+      </w:r>
+      <w:r>
+        <w:lastRenderedPageBreak/>
+        <w:t>Information Institute Seminar, Online (2022/12/08).</w:t>
+      </w:r>
+      <w:r>
+        <w:br/>
+      </w:r>
+    </w:p>
+    <w:p>
+      <w:r>
+        <w:t xml:space="preserve">7.  </w:t>
+      </w:r>
+      <w:r>
+        <w:rPr>
+          <w:b/>
+          <w:u w:val="single"/>
+        </w:rPr>
+        <w:t>Hideshi Ooka</w:t>
+      </w:r>
+      <w:r>
+        <w:rPr>
+          <w:b/>
+        </w:rPr>
+        <w:t xml:space="preserve"> "Green Hydrogen Production via Water Electrolysis: Challenges and Prospects"</w:t>
+      </w:r>
+      <w:r>
+        <w:t xml:space="preserve"> Public Lecture, City Hall, Wako (2021/12/07).</w:t>
+      </w:r>
+      <w:r>
+        <w:br/>
+      </w:r>
+    </w:p>
+    <w:p>
+      <w:r>
+        <w:t xml:space="preserve">8.  </w:t>
+      </w:r>
+      <w:r>
+        <w:rPr>
+          <w:b/>
+          <w:u w:val="single"/>
+        </w:rPr>
+        <w:t>Hideshi Ooka</w:t>
+      </w:r>
+      <w:r>
+        <w:t>, Ryuhei Nakamura</w:t>
+      </w:r>
+      <w:r>
+        <w:rPr>
+          <w:b/>
+        </w:rPr>
+        <w:t xml:space="preserve"> "From Thermodynamics to Kinetics: Predicting New Catalysts By Revisiting the Sabatier Principle"</w:t>
+      </w:r>
+      <w:r>
+        <w:t xml:space="preserve"> 8th ELSI Symposium "Extending Views of Catalysis", Tokyo Institute of Technology, Japan (2020/02/03).</w:t>
+      </w:r>
+      <w:r>
+        <w:br/>
+      </w:r>
+      <w:r>
+        <w:rPr>
+          <w:b/>
+          <w:color w:val="B10026"/>
+        </w:rPr>
+        <w:t>Keynote speaker on Early Career Researcher's Day</w:t>
+      </w:r>
+      <w:r>
+        <w:rPr>
+          <w:b/>
+          <w:color w:val="B10026"/>
+        </w:rPr>
+        <w:br/>
+      </w:r>
+    </w:p>
+    <w:p>
+      <w:r>
+        <w:t xml:space="preserve">9.  </w:t>
+      </w:r>
+      <w:r>
+        <w:rPr>
+          <w:b/>
+          <w:u w:val="single"/>
+        </w:rPr>
+        <w:t>Hideshi Ooka</w:t>
+      </w:r>
+      <w:r>
+        <w:t>, Ryuhei Nakamura</w:t>
+      </w:r>
+      <w:r>
+        <w:rPr>
+          <w:b/>
+        </w:rPr>
+        <w:t xml:space="preserve"> "Shift of the Optimum Binding Energy at Higher Rates of Catalysis"</w:t>
+      </w:r>
+      <w:r>
+        <w:t xml:space="preserve"> The 4th Solar Fuel Material Workshop, Seoul National University, Korea (2019/09/27).</w:t>
+      </w:r>
+      <w:r>
+        <w:br/>
+      </w:r>
+    </w:p>
+    <w:p>
+      <w:r>
+        <w:t xml:space="preserve">10.  </w:t>
+      </w:r>
+      <w:r>
+        <w:rPr>
+          <w:b/>
+          <w:u w:val="single"/>
+        </w:rPr>
+        <w:t>Hideshi Ooka</w:t>
+      </w:r>
+      <w:r>
+        <w:rPr>
+          <w:b/>
+        </w:rPr>
+        <w:t xml:space="preserve"> "Study on Electrocatalysis based on Informatics and Electron Transfer Theory"</w:t>
+      </w:r>
+      <w:r>
+        <w:t xml:space="preserve"> The 4th Catalyst Informatics Symposium, Iino Hall, Tokyo (2018/11/21).</w:t>
+      </w:r>
+      <w:r>
+        <w:br/>
+      </w:r>
+    </w:p>
+    <w:p>
+      <w:r>
+        <w:t xml:space="preserve">11.  </w:t>
+      </w:r>
+      <w:r>
+        <w:rPr>
+          <w:b/>
+          <w:u w:val="single"/>
+        </w:rPr>
+        <w:t>Hideshi Ooka</w:t>
+      </w:r>
+      <w:r>
+        <w:rPr>
+          <w:b/>
+        </w:rPr>
+        <w:t xml:space="preserve"> "Element Strategy of Multi-Electron Transfer Catalysis: Lessons from the Oxygen Evolution Strategies of Iridium Oxide and Photosystem II"</w:t>
+      </w:r>
+      <w:r>
+        <w:t xml:space="preserve"> Seminar at Nam Lab, Seoul National University, Korea (2018/06/05).</w:t>
+      </w:r>
+      <w:r>
+        <w:br/>
+      </w:r>
+    </w:p>
+    <w:p>
+      <w:r>
+        <w:rPr>
+          <w:rFonts w:ascii="Arial" w:hAnsi="Arial"/>
+          <w:b/>
+          <w:sz w:val="28"/>
+          <w:u w:val="single"/>
+        </w:rPr>
+        <w:t>Oral Presentations (26)</w:t>
+      </w:r>
+    </w:p>
+    <w:p>
+      <w:r>
+        <w:t xml:space="preserve">1.  </w:t>
+      </w:r>
+      <w:r>
+        <w:rPr>
+          <w:b/>
+          <w:u w:val="single"/>
+        </w:rPr>
+        <w:t>Hideshi Ooka</w:t>
+      </w:r>
+      <w:r>
+        <w:rPr>
+          <w:b/>
+        </w:rPr>
+        <w:t xml:space="preserve"> "Kinetic Requirements to Sustain Chemical Reaction Networks in an Open System"</w:t>
+      </w:r>
+      <w:r>
+        <w:t xml:space="preserve"> Japan Geoscience Union Meeting 2023, Makuhari Messe, Tokyo (2024/05/26).</w:t>
+      </w:r>
+      <w:r>
+        <w:br/>
+      </w:r>
+    </w:p>
+    <w:p>
+      <w:r>
+        <w:t xml:space="preserve">2.  Taiyo Tamura, </w:t>
+      </w:r>
+      <w:r>
+        <w:rPr>
+          <w:b/>
+          <w:u w:val="single"/>
+        </w:rPr>
+        <w:t>Hideshi Ooka</w:t>
+      </w:r>
+      <w:r>
+        <w:t>, Kosuke Fujishima</w:t>
+      </w:r>
+      <w:r>
+        <w:rPr>
+          <w:b/>
+        </w:rPr>
+        <w:t xml:space="preserve"> "Bioinformatic Analysis on the Relationship between the Binding Affinity and Catalytic Activity of Enzymes"</w:t>
+      </w:r>
+      <w:r>
+        <w:t xml:space="preserve"> Japan Society for Bioscience, Biotechnology, and Agroscience 2024 Annual Meeting, Tokyo University of Agriculture, Tokyo (2024/03/26).</w:t>
+      </w:r>
+      <w:r>
+        <w:br/>
+      </w:r>
+    </w:p>
+    <w:p>
+      <w:r>
         <w:t xml:space="preserve">3.  </w:t>
       </w:r>
       <w:r>
@@ -3839,13 +4254,16 @@
         <w:t>Hideshi Ooka</w:t>
       </w:r>
       <w:r>
-        <w:rPr>
-          <w:b/>
-        </w:rPr>
-        <w:t xml:space="preserve"> "Development of Catalyst Theory and the Joys of Research from the Perspective of a Experimentalist Turned Theoretician"</w:t>
-      </w:r>
-      <w:r>
-        <w:t xml:space="preserve"> MERIT-WINGS Seminar Camp, Lector Yugawara, Hakone (2023/08/06).</w:t>
+        <w:t>, Ryuhei Nakamura</w:t>
+      </w:r>
+      <w:r>
+        <w:rPr>
+          <w:b/>
+        </w:rPr>
+        <w:t xml:space="preserve"> "Towards a Post-Sabatier Theory of Electrocatalysis: Realizing Activity and Stability"</w:t>
+      </w:r>
+      <w:r>
+        <w:t xml:space="preserve"> The 104th CSJ Annual Meeting, Nihon University, Funabashi (2024/03/21).</w:t>
       </w:r>
       <w:r>
         <w:br/>
@@ -3863,13 +4281,16 @@
         <w:t>Hideshi Ooka</w:t>
       </w:r>
       <w:r>
-        <w:rPr>
-          <w:b/>
-        </w:rPr>
-        <w:t xml:space="preserve"> "Analysis and Experimental Verification of Dissipative Chemical Reaction Networks Towards Understanding Sustainability"</w:t>
-      </w:r>
-      <w:r>
-        <w:t xml:space="preserve"> Math-Experimental Collaboration Towards an Overall Understanding of Catalysis, Enzymes, and the Ecosystem, RIKEN, Wako (2023/03/09).</w:t>
+        <w:t>, Ryuhei Nakamura</w:t>
+      </w:r>
+      <w:r>
+        <w:rPr>
+          <w:b/>
+        </w:rPr>
+        <w:t xml:space="preserve"> "Advancements of Electrocatalysis Theory towards Realizing Activity and Stability"</w:t>
+      </w:r>
+      <w:r>
+        <w:t xml:space="preserve"> The 91st ECSJ Annual Meeting, Nagoya University, Nagoya (2024/03/16).</w:t>
       </w:r>
       <w:r>
         <w:br/>
@@ -3887,13 +4308,16 @@
         <w:t>Hideshi Ooka</w:t>
       </w:r>
       <w:r>
-        <w:rPr>
-          <w:b/>
-        </w:rPr>
-        <w:t xml:space="preserve"> "Using Machine Learning in Catalysis Theory"</w:t>
-      </w:r>
-      <w:r>
-        <w:t xml:space="preserve"> Seminar # 212203, Technical Information Institute Seminar, Online (2022/12/08).</w:t>
+        <w:t>, Marie E. Wintzer, Ryuhei Nakamura</w:t>
+      </w:r>
+      <w:r>
+        <w:rPr>
+          <w:b/>
+        </w:rPr>
+        <w:t xml:space="preserve"> "Predicting the Operational Lifetime of Electrocatalysis"</w:t>
+      </w:r>
+      <w:r>
+        <w:t xml:space="preserve"> 74th Annual Meeting of the International Society of Electrochemistry, Lyon, France (2023/09/08).</w:t>
       </w:r>
       <w:r>
         <w:br/>
@@ -3911,13 +4335,20 @@
         <w:t>Hideshi Ooka</w:t>
       </w:r>
       <w:r>
-        <w:rPr>
-          <w:b/>
-        </w:rPr>
-        <w:t xml:space="preserve"> "Green Hydrogen Production via Water Electrolysis: Challenges and Prospects"</w:t>
-      </w:r>
-      <w:r>
-        <w:t xml:space="preserve"> Public Lecture, City Hall, Wako (2021/12/07).</w:t>
+        <w:t>, Marie E. Wintzer, Hirokazu Komatsu, Kiyohiro Adachi, Ailong Li, Shuang Kong, Daisuke Hashizume, Atsushi Mochizuki, Ryuhei Nakamura</w:t>
+      </w:r>
+      <w:r>
+        <w:rPr>
+          <w:b/>
+        </w:rPr>
+        <w:t xml:space="preserve"> "Predicting the Lifetime of Dissipative Chemical Reaction Networks"</w:t>
+      </w:r>
+      <w:r>
+        <w:t xml:space="preserve"> 2023 Annual Meeting of the Japanese Society for Mathematical </w:t>
+      </w:r>
+      <w:r>
+        <w:lastRenderedPageBreak/>
+        <w:t>Biology, Nara Womens University, Nara (2023/09/04).</w:t>
       </w:r>
       <w:r>
         <w:br/>
@@ -3935,39 +4366,716 @@
         <w:t>Hideshi Ooka</w:t>
       </w:r>
       <w:r>
+        <w:t>, Yoko Chiba, Ryuhei Nakamura</w:t>
+      </w:r>
+      <w:r>
+        <w:rPr>
+          <w:b/>
+        </w:rPr>
+        <w:t xml:space="preserve"> "Mathematical Theory to Maximize Enzymatic Activity Under Thermodynamic Constraints"</w:t>
+      </w:r>
+      <w:r>
+        <w:t xml:space="preserve"> 10th International Congress on Industrial and Applied Mathematics, Waseda University, Tokyo (2023/08/20).</w:t>
+      </w:r>
+      <w:r>
+        <w:br/>
+      </w:r>
+    </w:p>
+    <w:p>
+      <w:r>
+        <w:t xml:space="preserve">8.  </w:t>
+      </w:r>
+      <w:r>
+        <w:rPr>
+          <w:b/>
+          <w:u w:val="single"/>
+        </w:rPr>
+        <w:t>Hideshi Ooka</w:t>
+      </w:r>
+      <w:r>
+        <w:rPr>
+          <w:b/>
+        </w:rPr>
+        <w:t xml:space="preserve"> "Theoretical Advancements towards Predicting the Activity and Stability of Electrocatalysts using Microkinetics and Applied Mathematics"</w:t>
+      </w:r>
+      <w:r>
+        <w:t xml:space="preserve"> Seminar at Koper Lab, Leiden University, The Netherlands (2023/06/21).</w:t>
+      </w:r>
+      <w:r>
+        <w:br/>
+      </w:r>
+    </w:p>
+    <w:p>
+      <w:r>
+        <w:t xml:space="preserve">9.  </w:t>
+      </w:r>
+      <w:r>
+        <w:rPr>
+          <w:b/>
+          <w:u w:val="single"/>
+        </w:rPr>
+        <w:t>Hideshi Ooka</w:t>
+      </w:r>
+      <w:r>
+        <w:rPr>
+          <w:b/>
+        </w:rPr>
+        <w:t xml:space="preserve"> "Theoretical Requirements for Active and Stable Anode Materials"</w:t>
+      </w:r>
+      <w:r>
+        <w:t xml:space="preserve"> Magneto Special Anodes, Schiedam, The Netherlands (2023/06/20).</w:t>
+      </w:r>
+      <w:r>
+        <w:br/>
+      </w:r>
+    </w:p>
+    <w:p>
+      <w:r>
+        <w:t xml:space="preserve">10.  </w:t>
+      </w:r>
+      <w:r>
+        <w:rPr>
+          <w:b/>
+          <w:u w:val="single"/>
+        </w:rPr>
+        <w:t>Hideshi Ooka</w:t>
+      </w:r>
+      <w:r>
+        <w:rPr>
+          <w:b/>
+        </w:rPr>
+        <w:t xml:space="preserve"> "Rationalizing the Influence of the Overpotential on the Activity and Stability of Electrocatalysts "</w:t>
+      </w:r>
+      <w:r>
+        <w:t xml:space="preserve"> Seminar at Exner Lab, University of Duisberg-Essen, Germany (2023/06/16).</w:t>
+      </w:r>
+      <w:r>
+        <w:br/>
+      </w:r>
+    </w:p>
+    <w:p>
+      <w:r>
+        <w:t xml:space="preserve">11.  </w:t>
+      </w:r>
+      <w:r>
+        <w:rPr>
+          <w:b/>
+          <w:u w:val="single"/>
+        </w:rPr>
+        <w:t>Hideshi Ooka</w:t>
+      </w:r>
+      <w:r>
+        <w:rPr>
+          <w:b/>
+        </w:rPr>
+        <w:t xml:space="preserve"> "Predicting the Autocatalytic Feedback for a General Chemical Reaction Network"</w:t>
+      </w:r>
+      <w:r>
+        <w:t xml:space="preserve"> Japan Geoscience Union Meeting 2023, Makuhari Messe, Tokyo (2023/05/21).</w:t>
+      </w:r>
+      <w:r>
+        <w:br/>
+      </w:r>
+    </w:p>
+    <w:p>
+      <w:r>
+        <w:t xml:space="preserve">12.  </w:t>
+      </w:r>
+      <w:r>
+        <w:rPr>
+          <w:b/>
+          <w:u w:val="single"/>
+        </w:rPr>
+        <w:t>Hideshi Ooka</w:t>
+      </w:r>
+      <w:r>
+        <w:t>, Yoko Chiba, Ryuhei Nakamura</w:t>
+      </w:r>
+      <w:r>
+        <w:rPr>
+          <w:b/>
+        </w:rPr>
+        <w:t xml:space="preserve"> "Binding Affinity to Maximize Enzymatic Activity"</w:t>
+      </w:r>
+      <w:r>
+        <w:t xml:space="preserve"> Electrochemical Society of Japan 90th Annual Meeting, Tohoku Institute of Technology, Sendai (2023/03/27).</w:t>
+      </w:r>
+      <w:r>
+        <w:br/>
+      </w:r>
+    </w:p>
+    <w:p>
+      <w:r>
+        <w:t xml:space="preserve">13.  </w:t>
+      </w:r>
+      <w:r>
+        <w:rPr>
+          <w:b/>
+          <w:u w:val="single"/>
+        </w:rPr>
+        <w:t>Hideshi Ooka</w:t>
+      </w:r>
+      <w:r>
+        <w:rPr>
+          <w:b/>
+        </w:rPr>
+        <w:t xml:space="preserve"> "Introduction as an Experimentalist Turned Theoretician"</w:t>
+      </w:r>
+      <w:r>
+        <w:t xml:space="preserve"> Lab-Theory Standing Talk, RIKEN, Wako (2023/03/16).</w:t>
+      </w:r>
+      <w:r>
+        <w:br/>
+      </w:r>
+      <w:r>
+        <w:rPr>
+          <w:b/>
+          <w:color w:val="B10026"/>
+        </w:rPr>
+        <w:t>First seminar organized by iTHEMS to promote collaboration between experiments and theory.</w:t>
+      </w:r>
+      <w:r>
+        <w:rPr>
+          <w:b/>
+          <w:color w:val="B10026"/>
+        </w:rPr>
+        <w:br/>
+      </w:r>
+    </w:p>
+    <w:p>
+      <w:r>
+        <w:t xml:space="preserve">14.  </w:t>
+      </w:r>
+      <w:r>
+        <w:rPr>
+          <w:b/>
+          <w:u w:val="single"/>
+        </w:rPr>
+        <w:t>Hideshi Ooka</w:t>
+      </w:r>
+      <w:r>
+        <w:rPr>
+          <w:b/>
+        </w:rPr>
+        <w:t xml:space="preserve"> "Towards Quantitative Predictions of Chemical Reaction Networks"</w:t>
+      </w:r>
+      <w:r>
+        <w:t xml:space="preserve"> CO World Kickoff Meeting, Tokyo Institute of Technology, Earth-Life Science Institute, Tokyo (2023/01/16).</w:t>
+      </w:r>
+      <w:r>
+        <w:br/>
+      </w:r>
+    </w:p>
+    <w:p>
+      <w:r>
+        <w:t xml:space="preserve">15.  </w:t>
+      </w:r>
+      <w:r>
+        <w:rPr>
+          <w:b/>
+          <w:u w:val="single"/>
+        </w:rPr>
+        <w:t>Hideshi Ooka</w:t>
+      </w:r>
+      <w:r>
+        <w:rPr>
+          <w:b/>
+        </w:rPr>
+        <w:t xml:space="preserve"> "Balancing Thermodynamics and Kinetics to Achieve Maximum Rates in Catalysis"</w:t>
+      </w:r>
+      <w:r>
+        <w:t xml:space="preserve"> iTHEMS Weekly Meeting, RIKEN, Wako (2020/01/17).</w:t>
+      </w:r>
+      <w:r>
+        <w:br/>
+      </w:r>
+    </w:p>
+    <w:p>
+      <w:r>
+        <w:t xml:space="preserve">16.  </w:t>
+      </w:r>
+      <w:r>
+        <w:rPr>
+          <w:b/>
+          <w:u w:val="single"/>
+        </w:rPr>
+        <w:t>Hideshi Ooka</w:t>
+      </w:r>
+      <w:r>
         <w:t>, Ryuhei Nakamura</w:t>
       </w:r>
       <w:r>
         <w:rPr>
           <w:b/>
         </w:rPr>
-        <w:t xml:space="preserve"> "From Thermodynamics to Kinetics: Predicting New </w:t>
-      </w:r>
-      <w:r>
-        <w:rPr>
-          <w:b/>
-        </w:rPr>
+        <w:t xml:space="preserve"> "Difference in the Binding Energy Which Optimizes the Rates and Overpotentials of Electrocatalysis"</w:t>
+      </w:r>
+      <w:r>
+        <w:t xml:space="preserve"> 3rd International Solar Fuels Conference-Young, Hiroshima, Japan (2019/11/19).</w:t>
+      </w:r>
+      <w:r>
+        <w:br/>
+      </w:r>
+    </w:p>
+    <w:p>
+      <w:r>
+        <w:t xml:space="preserve">17.  </w:t>
+      </w:r>
+      <w:r>
+        <w:rPr>
+          <w:b/>
+          <w:u w:val="single"/>
+        </w:rPr>
+        <w:t>Hideshi Ooka</w:t>
+      </w:r>
+      <w:r>
+        <w:t>, Ryuhei Nakamura</w:t>
+      </w:r>
+      <w:r>
+        <w:rPr>
+          <w:b/>
+        </w:rPr>
+        <w:t xml:space="preserve"> "Catalyst Design Based on the Binding Energy"</w:t>
+      </w:r>
+      <w:r>
+        <w:t xml:space="preserve"> Electrochemical Society of Japan Autumn Meeting, Yamanashi University, Kofu (2019/09/05).</w:t>
+      </w:r>
+      <w:r>
+        <w:br/>
+      </w:r>
+    </w:p>
+    <w:p>
+      <w:r>
+        <w:t xml:space="preserve">18.  </w:t>
+      </w:r>
+      <w:r>
+        <w:rPr>
+          <w:b/>
+          <w:u w:val="single"/>
+        </w:rPr>
+        <w:t>Hideshi Ooka</w:t>
+      </w:r>
+      <w:r>
+        <w:t>, Ryuhei Nakamura</w:t>
+      </w:r>
+      <w:r>
+        <w:rPr>
+          <w:b/>
+        </w:rPr>
+        <w:t xml:space="preserve"> "Element Strategy of Oxygen Evolution Electrocatalysis Based on the Reaction Mechanism of Manganese Oxide, Iron Oxide, and Iridium Oxide"</w:t>
+      </w:r>
+      <w:r>
+        <w:t xml:space="preserve"> 2019 North American Catalysis Society Meeting, Chicago, USA (2019/06/23).</w:t>
+      </w:r>
+      <w:r>
+        <w:br/>
+      </w:r>
+    </w:p>
+    <w:p>
+      <w:r>
+        <w:t xml:space="preserve">19.  </w:t>
+      </w:r>
+      <w:r>
+        <w:rPr>
+          <w:b/>
+          <w:u w:val="single"/>
+        </w:rPr>
+        <w:t>Hideshi Ooka</w:t>
+      </w:r>
+      <w:r>
+        <w:t>, Ryuhei Nakamura</w:t>
+      </w:r>
+      <w:r>
+        <w:rPr>
+          <w:b/>
+        </w:rPr>
+        <w:t xml:space="preserve"> "Development Strategies of Oxygen Evolution Catalysts Based on the Reaction Kinetics of Iridium Oxide and Manganese Oxide"</w:t>
+      </w:r>
+      <w:r>
+        <w:t xml:space="preserve"> The 3rd Solar Fuel Material Workshop, Osaka University, Japan (2018/03/13).</w:t>
+      </w:r>
+      <w:r>
+        <w:br/>
+      </w:r>
+    </w:p>
+    <w:p>
+      <w:r>
+        <w:t xml:space="preserve">20.  </w:t>
+      </w:r>
+      <w:r>
+        <w:rPr>
+          <w:b/>
+          <w:u w:val="single"/>
+        </w:rPr>
+        <w:t>Hideshi Ooka</w:t>
+      </w:r>
+      <w:r>
+        <w:t>, Ryuhei Nakamura</w:t>
+      </w:r>
+      <w:r>
+        <w:rPr>
+          <w:b/>
+        </w:rPr>
+        <w:t xml:space="preserve"> "From the d-band Model to Beyond: Development Strategies for Kinetically-Favorable Multi-Electron Transfer Catalysts"</w:t>
+      </w:r>
+      <w:r>
+        <w:t xml:space="preserve"> The 3rd Solar Fuel Material Forum, Osaka University, Japan (2018/03/12).</w:t>
+      </w:r>
+      <w:r>
+        <w:br/>
+      </w:r>
+    </w:p>
+    <w:p>
+      <w:r>
+        <w:t xml:space="preserve">21.  </w:t>
+      </w:r>
+      <w:r>
+        <w:rPr>
+          <w:b/>
+          <w:u w:val="single"/>
+        </w:rPr>
+        <w:t>Hideshi Ooka</w:t>
+      </w:r>
+      <w:r>
+        <w:t>, Kazuhito Hashimoto, Ryuhei Nakamura</w:t>
+      </w:r>
+      <w:r>
+        <w:rPr>
+          <w:b/>
+        </w:rPr>
+        <w:t xml:space="preserve"> "Element Strategy of Multi-Electron Transfer Catalysis: Difference Between 3d and 5d Metals based on the Operando Spectroscopy of Mn, Fe, and Ir based Oxygen Evolution Catalysts"</w:t>
+      </w:r>
+      <w:r>
+        <w:t xml:space="preserve"> Electrochemical Society of Japan Autumn Meeting, Nagasaki University, Nagasaki (2017/09/10).</w:t>
+      </w:r>
+      <w:r>
+        <w:br/>
+      </w:r>
+    </w:p>
+    <w:p>
+      <w:r>
+        <w:t xml:space="preserve">22.  </w:t>
+      </w:r>
+      <w:r>
+        <w:rPr>
+          <w:b/>
+          <w:u w:val="single"/>
+        </w:rPr>
+        <w:t>Hideshi Ooka</w:t>
+      </w:r>
+      <w:r>
+        <w:rPr>
+          <w:b/>
+        </w:rPr>
+        <w:t xml:space="preserve"> 「Bioenergetic Restrictions on the Gene Structures of Photosynthetic and Respiratory　Enzymes」</w:t>
+      </w:r>
+      <w:r>
+        <w:t xml:space="preserve"> RIKEN CSRS Interim Report, RIKEN, Japan (2015/11/26).</w:t>
+      </w:r>
+      <w:r>
+        <w:br/>
+      </w:r>
+    </w:p>
+    <w:p>
+      <w:r>
+        <w:t xml:space="preserve">23.  </w:t>
+      </w:r>
+      <w:r>
+        <w:rPr>
+          <w:b/>
+          <w:u w:val="single"/>
+        </w:rPr>
+        <w:t>Hideshi Ooka</w:t>
+      </w:r>
+      <w:r>
+        <w:t>, Akira Yamaguchi, Kazuhito Hashimoto, Ryuhei Nakamura</w:t>
+      </w:r>
+      <w:r>
+        <w:rPr>
+          <w:b/>
+        </w:rPr>
+        <w:t xml:space="preserve"> "Detection of Oxygen Evolution Intermediates Using In situ Optical Waveguide Spectroscopy"</w:t>
+      </w:r>
+      <w:r>
+        <w:t xml:space="preserve"> Electrochemical Society of Japan 82nd Annual Meeting, Yokohama National University, Yokohama (2015/03/15).</w:t>
+      </w:r>
+      <w:r>
+        <w:br/>
+      </w:r>
+    </w:p>
+    <w:p>
+      <w:r>
+        <w:t xml:space="preserve">24.  </w:t>
+      </w:r>
+      <w:r>
+        <w:rPr>
+          <w:b/>
+          <w:u w:val="single"/>
+        </w:rPr>
+        <w:t>Hideshi Ooka</w:t>
+      </w:r>
+      <w:r>
+        <w:t>, Akira Yamaguchi, Kazuhito Hashimoto, Ryuhei Nakamura</w:t>
+      </w:r>
+      <w:r>
+        <w:rPr>
+          <w:b/>
+        </w:rPr>
+        <w:t xml:space="preserve"> "Detection of Oxygen Evolution Intermedates of Iridium Oxide Using Optical Waveguide Spectroscopy"</w:t>
+      </w:r>
+      <w:r>
+        <w:t xml:space="preserve"> 3rd Meeting of Solid and Surface Photochemistry, Kyoto University, Kyoto (2014/12/16).</w:t>
+      </w:r>
+      <w:r>
+        <w:br/>
+      </w:r>
+    </w:p>
+    <w:p>
+      <w:r>
+        <w:t xml:space="preserve">25.  </w:t>
+      </w:r>
+      <w:r>
+        <w:rPr>
+          <w:b/>
+          <w:u w:val="single"/>
+        </w:rPr>
+        <w:t>Hideshi Ooka</w:t>
+      </w:r>
+      <w:r>
+        <w:t>, Akira Yamaguchi, Kazuhito Hashimoto, Ryuhei Nakamura</w:t>
+      </w:r>
+      <w:r>
+        <w:rPr>
+          <w:b/>
+        </w:rPr>
+        <w:t xml:space="preserve"> "Element Strategy of Water Splitting: Difference between Mn and Ir"</w:t>
+      </w:r>
+      <w:r>
+        <w:t xml:space="preserve"> Electrochemical Society of Japan 81st Annual Meeting, Kansai University, Suita (2014/03/29).</w:t>
+      </w:r>
+      <w:r>
+        <w:br/>
+      </w:r>
+    </w:p>
+    <w:p>
+      <w:r>
+        <w:t xml:space="preserve">26.  </w:t>
+      </w:r>
+      <w:r>
+        <w:rPr>
+          <w:b/>
+          <w:u w:val="single"/>
+        </w:rPr>
+        <w:t>Hideshi Ooka</w:t>
+      </w:r>
+      <w:r>
+        <w:t>, Takumi Ishii, Ryuhei Nakamura, Kazuhito Hashimoto</w:t>
+      </w:r>
+      <w:r>
+        <w:rPr>
+          <w:b/>
+        </w:rPr>
+        <w:t xml:space="preserve"> "Wavelength Dependence of Euglena Photomotility"</w:t>
+      </w:r>
+      <w:r>
+        <w:t xml:space="preserve"> Japan Society for Bioscience, Biotechnology, and Agrochemistry Annual Meeting, Tohoku University, Sendai (2013/03/24).</w:t>
+      </w:r>
+      <w:r>
+        <w:br/>
+      </w:r>
+    </w:p>
+    <w:p>
+      <w:r>
+        <w:rPr>
+          <w:rFonts w:ascii="Arial" w:hAnsi="Arial"/>
+          <w:b/>
+          <w:sz w:val="28"/>
+          <w:u w:val="single"/>
+        </w:rPr>
+        <w:t>Poster Presentations (21)</w:t>
+      </w:r>
+    </w:p>
+    <w:p>
+      <w:r>
+        <w:t xml:space="preserve">1.  Tomoharu Suda, </w:t>
+      </w:r>
+      <w:r>
+        <w:rPr>
+          <w:b/>
+          <w:u w:val="single"/>
+        </w:rPr>
+        <w:t>Hideshi Ooka</w:t>
+      </w:r>
+      <w:r>
+        <w:t>, Ryuhei Nakamura</w:t>
+      </w:r>
+      <w:r>
+        <w:rPr>
+          <w:b/>
+        </w:rPr>
+        <w:t xml:space="preserve"> "Chemical Reaction Networks from a Non-autonomous Viewpoint"</w:t>
+      </w:r>
+      <w:r>
+        <w:t xml:space="preserve"> The 12th ELSI Symposium, Tokyo Institute of Technology, Earth-Life Science Institute, Tokyo (2024/01/09).</w:t>
+      </w:r>
+      <w:r>
+        <w:br/>
+      </w:r>
+    </w:p>
+    <w:p>
+      <w:r>
+        <w:t xml:space="preserve">2.  Taiyo Tamura, </w:t>
+      </w:r>
+      <w:r>
+        <w:rPr>
+          <w:b/>
+          <w:u w:val="single"/>
+        </w:rPr>
+        <w:t>Hideshi Ooka</w:t>
+      </w:r>
+      <w:r>
+        <w:t>, Kosuke Fujishima</w:t>
+      </w:r>
+      <w:r>
+        <w:rPr>
+          <w:b/>
+        </w:rPr>
+        <w:t xml:space="preserve"> "Bioinformatic Assessment on the Linear Scaling Relationship between the Binding Affinity and the Rate Constant of Enzymes"</w:t>
+      </w:r>
+      <w:r>
+        <w:t xml:space="preserve"> The 12th ELSI Symposium, Tokyo Institute of Technology, Earth-Life Science Institute, Tokyo (2024/01/09).</w:t>
+      </w:r>
+      <w:r>
+        <w:br/>
+      </w:r>
+    </w:p>
+    <w:p>
+      <w:r>
         <w:lastRenderedPageBreak/>
-        <w:t>Catalysts By Revisiting the Sabatier Principle"</w:t>
-      </w:r>
-      <w:r>
-        <w:t xml:space="preserve"> 8th ELSI Symposium "Extending Views of Catalysis", Tokyo Institute of Technology, Japan (2020/02/03).</w:t>
-      </w:r>
-      <w:r>
-        <w:br/>
-      </w:r>
-      <w:r>
-        <w:rPr>
-          <w:b/>
-          <w:color w:val="B10026"/>
-        </w:rPr>
-        <w:t>Keynote speaker on Early Career Researcher's Day</w:t>
-      </w:r>
-      <w:r>
-        <w:rPr>
-          <w:b/>
-          <w:color w:val="B10026"/>
-        </w:rPr>
+        <w:t xml:space="preserve">3.  </w:t>
+      </w:r>
+      <w:r>
+        <w:rPr>
+          <w:b/>
+          <w:u w:val="single"/>
+        </w:rPr>
+        <w:t>Hideshi Ooka</w:t>
+      </w:r>
+      <w:r>
+        <w:rPr>
+          <w:b/>
+        </w:rPr>
+        <w:t xml:space="preserve"> "Autocatalytic Threshold to Sustain Chemical Reaction Networks in the Presence of Diffusion"</w:t>
+      </w:r>
+      <w:r>
+        <w:t xml:space="preserve"> The 12th ELSI Symposium, Tokyo Institute of Technology, Earth-Life Science Institute, Tokyo (2024/01/09).</w:t>
+      </w:r>
+      <w:r>
+        <w:br/>
+      </w:r>
+    </w:p>
+    <w:p>
+      <w:r>
+        <w:t xml:space="preserve">4.  </w:t>
+      </w:r>
+      <w:r>
+        <w:rPr>
+          <w:b/>
+          <w:u w:val="single"/>
+        </w:rPr>
+        <w:t>Hideshi Ooka</w:t>
+      </w:r>
+      <w:r>
+        <w:t>, Marie E. Wintzer, Hirokazu Komatsu, Kiyohiro Adachi, Ailong Li, Shuang Kong, Daisuke Hashizume, Atsushi Mochizuki, Ryuhei Nakamura</w:t>
+      </w:r>
+      <w:r>
+        <w:rPr>
+          <w:b/>
+        </w:rPr>
+        <w:t xml:space="preserve"> "Theory towards Predicting the Lifetime of Electrocatalysis "</w:t>
+      </w:r>
+      <w:r>
+        <w:t xml:space="preserve"> MRM2023, Kyoto International Conference Center, Kyoto (2023/12/16).</w:t>
+      </w:r>
+      <w:r>
+        <w:br/>
+      </w:r>
+    </w:p>
+    <w:p>
+      <w:r>
+        <w:t xml:space="preserve">5.  </w:t>
+      </w:r>
+      <w:r>
+        <w:rPr>
+          <w:b/>
+          <w:u w:val="single"/>
+        </w:rPr>
+        <w:t>Hideshi Ooka</w:t>
+      </w:r>
+      <w:r>
+        <w:rPr>
+          <w:b/>
+        </w:rPr>
+        <w:t xml:space="preserve"> "Development of Non-Equilibrium Catalytic Network Theory"</w:t>
+      </w:r>
+      <w:r>
+        <w:t xml:space="preserve"> FOREST-ARIM Joint Meeting, Osaka University, Osaka (2023/03/07).</w:t>
+      </w:r>
+      <w:r>
+        <w:br/>
+      </w:r>
+    </w:p>
+    <w:p>
+      <w:r>
+        <w:t xml:space="preserve">6.  </w:t>
+      </w:r>
+      <w:r>
+        <w:rPr>
+          <w:b/>
+          <w:u w:val="single"/>
+        </w:rPr>
+        <w:t>Hideshi Ooka</w:t>
+      </w:r>
+      <w:r>
+        <w:t>, Yoko Chiba, Ryuhei Nakamura</w:t>
+      </w:r>
+      <w:r>
+        <w:rPr>
+          <w:b/>
+        </w:rPr>
+        <w:t xml:space="preserve"> "Optimum Km to Maximize Enzymatic Activity"</w:t>
+      </w:r>
+      <w:r>
+        <w:t xml:space="preserve"> 1st Meeting of the Molecular Life Reactions FOREST Society, Kanazawa University, Kanazawa (2023/02/27).</w:t>
+      </w:r>
+      <w:r>
+        <w:br/>
+      </w:r>
+    </w:p>
+    <w:p>
+      <w:r>
+        <w:t xml:space="preserve">7.  </w:t>
+      </w:r>
+      <w:r>
+        <w:rPr>
+          <w:b/>
+          <w:u w:val="single"/>
+        </w:rPr>
+        <w:t>Hideshi Ooka</w:t>
+      </w:r>
+      <w:r>
+        <w:t>, Ryuhei Nakamura</w:t>
+      </w:r>
+      <w:r>
+        <w:rPr>
+          <w:b/>
+        </w:rPr>
+        <w:t xml:space="preserve"> "Difference in the Binding Energy Which Optimizes the Rates and Overpotentials of Electrocatalysis"</w:t>
+      </w:r>
+      <w:r>
+        <w:t xml:space="preserve"> 3rd International Solar Fuels Conference/International Conference on Artificial Photosynthesis 2019 (Joint symposium), Hiroshima, Japan (2019/11/20).</w:t>
+      </w:r>
+      <w:r>
         <w:br/>
       </w:r>
     </w:p>
@@ -3989,10 +5097,10 @@
         <w:rPr>
           <w:b/>
         </w:rPr>
-        <w:t xml:space="preserve"> "Shift of the Optimum Binding Energy at Higher Rates of Catalysis"</w:t>
-      </w:r>
-      <w:r>
-        <w:t xml:space="preserve"> The 4th Solar Fuel Material Workshop, Seoul National University, Korea (2019/09/27).</w:t>
+        <w:t xml:space="preserve"> "Understanding Catalytic Efficiency based on the Topology of the Reaction Network"</w:t>
+      </w:r>
+      <w:r>
+        <w:t xml:space="preserve"> RIKEN CSRS Interim Report, RIKEN, Japan (2019/11/06).</w:t>
       </w:r>
       <w:r>
         <w:br/>
@@ -4013,10 +5121,10 @@
         <w:rPr>
           <w:b/>
         </w:rPr>
-        <w:t xml:space="preserve"> "Study on Electrocatalysis based on Informatics and Electron Transfer Theory"</w:t>
-      </w:r>
-      <w:r>
-        <w:t xml:space="preserve"> The 4th Catalyst Informatics Symposium, Iino Hall, Tokyo (2018/11/21).</w:t>
+        <w:t xml:space="preserve"> "Spectral Analysis Using Machine Learning for Advanced Catalysis Development"</w:t>
+      </w:r>
+      <w:r>
+        <w:t xml:space="preserve"> The 5th CSRS-ITbM Joint Workshop, Nagoya University, Nagoya (2019/01/24).</w:t>
       </w:r>
       <w:r>
         <w:br/>
@@ -4034,399 +5142,128 @@
         <w:t>Hideshi Ooka</w:t>
       </w:r>
       <w:r>
-        <w:rPr>
-          <w:b/>
-        </w:rPr>
-        <w:t xml:space="preserve"> "Element Strategy of Multi-Electron Transfer Catalysis: Lessons from the Oxygen Evolution Strategies of Iridium Oxide and Photosystem II"</w:t>
-      </w:r>
-      <w:r>
-        <w:t xml:space="preserve"> Seminar at Nam Lab, Seoul National University, Korea (2018/06/05).</w:t>
-      </w:r>
-      <w:r>
-        <w:br/>
-      </w:r>
-    </w:p>
-    <w:p>
-      <w:r>
-        <w:rPr>
-          <w:rFonts w:ascii="Arial" w:hAnsi="Arial"/>
-          <w:b/>
-          <w:sz w:val="28"/>
-          <w:u w:val="single"/>
-        </w:rPr>
-        <w:t>Oral Presentations (22)</w:t>
-      </w:r>
-    </w:p>
-    <w:p>
-      <w:r>
-        <w:t xml:space="preserve">1.  </w:t>
-      </w:r>
-      <w:r>
-        <w:rPr>
-          <w:b/>
-          <w:u w:val="single"/>
-        </w:rPr>
-        <w:t>Hideshi Ooka</w:t>
-      </w:r>
-      <w:r>
-        <w:t>, Marie E. Wintzer, Ryuhei Nakamura</w:t>
-      </w:r>
-      <w:r>
-        <w:rPr>
-          <w:b/>
-        </w:rPr>
-        <w:t xml:space="preserve"> "Predicting the Operational Lifetime of Electrocatalysis"</w:t>
-      </w:r>
-      <w:r>
-        <w:t xml:space="preserve"> 74th Annual Meeting of the International Society of Electrochemistry, Lyon, France (2023/09/08).</w:t>
-      </w:r>
-      <w:r>
-        <w:br/>
-      </w:r>
-    </w:p>
-    <w:p>
-      <w:r>
-        <w:t xml:space="preserve">2.  </w:t>
-      </w:r>
-      <w:r>
-        <w:rPr>
-          <w:b/>
-          <w:u w:val="single"/>
-        </w:rPr>
-        <w:t>Hideshi Ooka</w:t>
-      </w:r>
-      <w:r>
-        <w:t>, Marie E. Wintzer, Hirokazu Komatsu, Kiyohiro Adachi, Ailong Li, Shuang Kong, Daisuke Hashizume, Atsushi Mochizuki, Ryuhei Nakamura</w:t>
-      </w:r>
-      <w:r>
-        <w:rPr>
-          <w:b/>
-        </w:rPr>
-        <w:t xml:space="preserve"> "Predicting the Lifetime of Dissipative Chemical Reaction Networks"</w:t>
-      </w:r>
-      <w:r>
-        <w:t xml:space="preserve"> 2023 Annual Meeting of the Japanese Society for Mathematical Biology, Nara Womens University, Nara (2023/09/04).</w:t>
-      </w:r>
-      <w:r>
-        <w:br/>
-      </w:r>
-    </w:p>
-    <w:p>
-      <w:r>
-        <w:t xml:space="preserve">3.  </w:t>
-      </w:r>
-      <w:r>
-        <w:rPr>
-          <w:b/>
-          <w:u w:val="single"/>
-        </w:rPr>
-        <w:t>Hideshi Ooka</w:t>
-      </w:r>
-      <w:r>
-        <w:t>, Yoko Chiba, Ryuhei Nakamura</w:t>
-      </w:r>
-      <w:r>
-        <w:rPr>
-          <w:b/>
-        </w:rPr>
-        <w:t xml:space="preserve"> "Mathematical Theory to Maximize Enzymatic Activity Under Thermodynamic Constraints"</w:t>
-      </w:r>
-      <w:r>
-        <w:t xml:space="preserve"> 10th International Congress on Industrial and Applied Mathematics, Waseda University, Tokyo (2023/08/20).</w:t>
-      </w:r>
-      <w:r>
-        <w:br/>
-      </w:r>
-    </w:p>
-    <w:p>
-      <w:r>
-        <w:t xml:space="preserve">4.  </w:t>
-      </w:r>
-      <w:r>
-        <w:rPr>
-          <w:b/>
-          <w:u w:val="single"/>
-        </w:rPr>
-        <w:t>Hideshi Ooka</w:t>
-      </w:r>
-      <w:r>
-        <w:rPr>
-          <w:b/>
-        </w:rPr>
-        <w:t xml:space="preserve"> "Theoretical Advancements towards Predicting the Activity and Stability of Electrocatalysts using Microkinetics and Applied Mathematics"</w:t>
-      </w:r>
-      <w:r>
-        <w:t xml:space="preserve"> Seminar at Koper Lab, Leiden University, The Netherlands (2023/06/21).</w:t>
-      </w:r>
-      <w:r>
-        <w:br/>
-      </w:r>
-    </w:p>
-    <w:p>
-      <w:r>
-        <w:t xml:space="preserve">5.  </w:t>
-      </w:r>
-      <w:r>
-        <w:rPr>
-          <w:b/>
-          <w:u w:val="single"/>
-        </w:rPr>
-        <w:t>Hideshi Ooka</w:t>
-      </w:r>
-      <w:r>
-        <w:rPr>
-          <w:b/>
-        </w:rPr>
-        <w:t xml:space="preserve"> "Theoretical Requirements for Active and Stable Anode Materials"</w:t>
-      </w:r>
-      <w:r>
-        <w:t xml:space="preserve"> Magneto Special Anodes, Schiedam, The Netherlands (2023/06/20).</w:t>
-      </w:r>
-      <w:r>
-        <w:br/>
-      </w:r>
-    </w:p>
-    <w:p>
-      <w:r>
-        <w:t xml:space="preserve">6.  </w:t>
-      </w:r>
-      <w:r>
-        <w:rPr>
-          <w:b/>
-          <w:u w:val="single"/>
-        </w:rPr>
-        <w:t>Hideshi Ooka</w:t>
-      </w:r>
-      <w:r>
-        <w:rPr>
-          <w:b/>
-        </w:rPr>
-        <w:t xml:space="preserve"> "Rationalizing the Influence of the Overpotential on the Activity and Stability of Electrocatalysts "</w:t>
-      </w:r>
-      <w:r>
-        <w:t xml:space="preserve"> Seminar at Exner Lab, University of Duisberg-Essen, Germany (2023/06/16).</w:t>
-      </w:r>
-      <w:r>
-        <w:br/>
-      </w:r>
-    </w:p>
-    <w:p>
-      <w:r>
-        <w:t xml:space="preserve">7.  </w:t>
-      </w:r>
-      <w:r>
-        <w:rPr>
-          <w:b/>
-          <w:u w:val="single"/>
-        </w:rPr>
-        <w:t>Hideshi Ooka</w:t>
-      </w:r>
-      <w:r>
-        <w:rPr>
-          <w:b/>
-        </w:rPr>
-        <w:t xml:space="preserve"> "Predicting the Autocatalytic Feedback for a General Chemical Reaction Network"</w:t>
-      </w:r>
-      <w:r>
-        <w:t xml:space="preserve"> Japan Geoscience Union Meeting 2023, Makuhari Messe, Tokyo (2023/05/21).</w:t>
-      </w:r>
-      <w:r>
-        <w:br/>
-      </w:r>
-    </w:p>
-    <w:p>
-      <w:r>
-        <w:t xml:space="preserve">8.  </w:t>
-      </w:r>
-      <w:r>
-        <w:rPr>
-          <w:b/>
-          <w:u w:val="single"/>
-        </w:rPr>
-        <w:t>Hideshi Ooka</w:t>
-      </w:r>
-      <w:r>
-        <w:t>, Yoko Chiba, Ryuhei Nakamura</w:t>
-      </w:r>
-      <w:r>
-        <w:rPr>
-          <w:b/>
-        </w:rPr>
-        <w:t xml:space="preserve"> "Binding Affinity to Maximize Enzymatic Activity"</w:t>
-      </w:r>
-      <w:r>
-        <w:t xml:space="preserve"> Electrochemical Society of Japan 90th Annual Meeting, Tohoku Institute of Technology, </w:t>
+        <w:t>, Ryuhei Nakamura</w:t>
+      </w:r>
+      <w:r>
+        <w:rPr>
+          <w:b/>
+        </w:rPr>
+        <w:t xml:space="preserve"> "Element Strategy of Oxygen Evolution Catalysis Based on the Reaction Mechanism of Iridium Oxide"</w:t>
+      </w:r>
+      <w:r>
+        <w:t xml:space="preserve"> The 6th International Symposium on Solar Fuels and Solar Cells, Dalian, China (2018/10/12).</w:t>
+      </w:r>
+      <w:r>
+        <w:br/>
+      </w:r>
+    </w:p>
+    <w:p>
+      <w:r>
+        <w:t xml:space="preserve">11.  </w:t>
+      </w:r>
+      <w:r>
+        <w:rPr>
+          <w:b/>
+          <w:u w:val="single"/>
+        </w:rPr>
+        <w:t>Hideshi Ooka</w:t>
+      </w:r>
+      <w:r>
+        <w:t>, Ryuhei Nakamura</w:t>
+      </w:r>
+      <w:r>
+        <w:rPr>
+          <w:b/>
+        </w:rPr>
+        <w:t xml:space="preserve"> "Informatics Approach for Understanding Multi-Electron Transfer Regulation"</w:t>
+      </w:r>
+      <w:r>
+        <w:t xml:space="preserve"> Engineering Network Retreat 2018, Nihonbashi Life Science Hub, Tokyo (2018/02/28).</w:t>
+      </w:r>
+      <w:r>
+        <w:br/>
+      </w:r>
+    </w:p>
+    <w:p>
+      <w:r>
+        <w:t xml:space="preserve">12.  </w:t>
+      </w:r>
+      <w:r>
+        <w:rPr>
+          <w:b/>
+          <w:u w:val="single"/>
+        </w:rPr>
+        <w:t>Hideshi Ooka</w:t>
+      </w:r>
+      <w:r>
+        <w:t>, Ryuhei Nakamura</w:t>
+      </w:r>
+      <w:r>
+        <w:rPr>
+          <w:b/>
+        </w:rPr>
+        <w:t xml:space="preserve"> "Bioinformatics Approach for Understanding Biological Electron Transfer"</w:t>
+      </w:r>
+      <w:r>
+        <w:t xml:space="preserve"> RIKEN CSRS Interim Report, RIKEN, Japan (2017/11/01).</w:t>
+      </w:r>
+      <w:r>
+        <w:br/>
+      </w:r>
+    </w:p>
+    <w:p>
+      <w:r>
+        <w:t xml:space="preserve">13.  </w:t>
+      </w:r>
+      <w:r>
+        <w:rPr>
+          <w:b/>
+          <w:u w:val="single"/>
+        </w:rPr>
+        <w:t>Hideshi Ooka</w:t>
+      </w:r>
+      <w:r>
+        <w:t>, Ryuhei Nakamura</w:t>
+      </w:r>
+      <w:r>
+        <w:rPr>
+          <w:b/>
+        </w:rPr>
+        <w:t xml:space="preserve"> "Asymmetry of Oxygen Evolution and Oxygen Reduction Catalysts Revealed by a Bioinformatic Analysis of Enzymatic Genes"</w:t>
+      </w:r>
+      <w:r>
+        <w:t xml:space="preserve"> The 2nd Solar Fuel Material Workshop, Seoul National University, Korea (2017/02/23).</w:t>
+      </w:r>
+      <w:r>
+        <w:br/>
+      </w:r>
+    </w:p>
+    <w:p>
+      <w:r>
+        <w:t xml:space="preserve">14.  </w:t>
+      </w:r>
+      <w:r>
+        <w:rPr>
+          <w:b/>
+          <w:u w:val="single"/>
+        </w:rPr>
+        <w:t>Hideshi Ooka</w:t>
+      </w:r>
+      <w:r>
+        <w:t>, Ryuhei Nakamura</w:t>
+      </w:r>
+      <w:r>
+        <w:rPr>
+          <w:b/>
+        </w:rPr>
+        <w:t xml:space="preserve"> "Probing the Optimization Criteria of Biological Catalysts based on In-Silico Genetic Analysis of Phylogenetically Diverse Enzymes"</w:t>
+      </w:r>
+      <w:r>
+        <w:t xml:space="preserve"> The 3rd CSRS-ITbM </w:t>
       </w:r>
       <w:r>
         <w:lastRenderedPageBreak/>
-        <w:t>Sendai (2023/03/27).</w:t>
-      </w:r>
-      <w:r>
-        <w:br/>
-      </w:r>
-    </w:p>
-    <w:p>
-      <w:r>
-        <w:t xml:space="preserve">9.  </w:t>
-      </w:r>
-      <w:r>
-        <w:rPr>
-          <w:b/>
-          <w:u w:val="single"/>
-        </w:rPr>
-        <w:t>Hideshi Ooka</w:t>
-      </w:r>
-      <w:r>
-        <w:rPr>
-          <w:b/>
-        </w:rPr>
-        <w:t xml:space="preserve"> "Introduction as an Experimentalist Turned Theoretician"</w:t>
-      </w:r>
-      <w:r>
-        <w:t xml:space="preserve"> Lab-Theory Standing Talk, RIKEN, Wako (2023/03/16).</w:t>
-      </w:r>
-      <w:r>
-        <w:br/>
-      </w:r>
-      <w:r>
-        <w:rPr>
-          <w:b/>
-          <w:color w:val="B10026"/>
-        </w:rPr>
-        <w:t>First seminar organized by iTHEMS to promote collaboration between experiments and theory.</w:t>
-      </w:r>
-      <w:r>
-        <w:rPr>
-          <w:b/>
-          <w:color w:val="B10026"/>
-        </w:rPr>
-        <w:br/>
-      </w:r>
-    </w:p>
-    <w:p>
-      <w:r>
-        <w:t xml:space="preserve">10.  </w:t>
-      </w:r>
-      <w:r>
-        <w:rPr>
-          <w:b/>
-          <w:u w:val="single"/>
-        </w:rPr>
-        <w:t>Hideshi Ooka</w:t>
-      </w:r>
-      <w:r>
-        <w:rPr>
-          <w:b/>
-        </w:rPr>
-        <w:t xml:space="preserve"> "Towards Quantitative Predictions of Chemical Reaction Networks"</w:t>
-      </w:r>
-      <w:r>
-        <w:t xml:space="preserve"> CO World Kickoff Meeting, Tokyo Institute of Technology, Earth-Life Science Institute, Tokyo (2023/01/16).</w:t>
-      </w:r>
-      <w:r>
-        <w:br/>
-      </w:r>
-    </w:p>
-    <w:p>
-      <w:r>
-        <w:t xml:space="preserve">11.  </w:t>
-      </w:r>
-      <w:r>
-        <w:rPr>
-          <w:b/>
-          <w:u w:val="single"/>
-        </w:rPr>
-        <w:t>Hideshi Ooka</w:t>
-      </w:r>
-      <w:r>
-        <w:rPr>
-          <w:b/>
-        </w:rPr>
-        <w:t xml:space="preserve"> "Balancing Thermodynamics and Kinetics to Achieve Maximum Rates in Catalysis"</w:t>
-      </w:r>
-      <w:r>
-        <w:t xml:space="preserve"> iTHEMS Weekly Meeting, RIKEN, Wako (2020/01/17).</w:t>
-      </w:r>
-      <w:r>
-        <w:br/>
-      </w:r>
-    </w:p>
-    <w:p>
-      <w:r>
-        <w:t xml:space="preserve">12.  </w:t>
-      </w:r>
-      <w:r>
-        <w:rPr>
-          <w:b/>
-          <w:u w:val="single"/>
-        </w:rPr>
-        <w:t>Hideshi Ooka</w:t>
-      </w:r>
-      <w:r>
-        <w:t>, Ryuhei Nakamura</w:t>
-      </w:r>
-      <w:r>
-        <w:rPr>
-          <w:b/>
-        </w:rPr>
-        <w:t xml:space="preserve"> "Difference in the Binding Energy Which Optimizes the Rates and Overpotentials of Electrocatalysis"</w:t>
-      </w:r>
-      <w:r>
-        <w:t xml:space="preserve"> 3rd International Solar Fuels Conference-Young, Hiroshima, Japan (2019/11/19).</w:t>
-      </w:r>
-      <w:r>
-        <w:br/>
-      </w:r>
-    </w:p>
-    <w:p>
-      <w:r>
-        <w:t xml:space="preserve">13.  </w:t>
-      </w:r>
-      <w:r>
-        <w:rPr>
-          <w:b/>
-          <w:u w:val="single"/>
-        </w:rPr>
-        <w:t>Hideshi Ooka</w:t>
-      </w:r>
-      <w:r>
-        <w:t>, Ryuhei Nakamura</w:t>
-      </w:r>
-      <w:r>
-        <w:rPr>
-          <w:b/>
-        </w:rPr>
-        <w:t xml:space="preserve"> "Catalyst Design Based on the Binding Energy"</w:t>
-      </w:r>
-      <w:r>
-        <w:t xml:space="preserve"> Electrochemical Society of Japan Autumn Meeting, Yamanashi University, Kofu (2019/09/05).</w:t>
-      </w:r>
-      <w:r>
-        <w:br/>
-      </w:r>
-    </w:p>
-    <w:p>
-      <w:r>
-        <w:t xml:space="preserve">14.  </w:t>
-      </w:r>
-      <w:r>
-        <w:rPr>
-          <w:b/>
-          <w:u w:val="single"/>
-        </w:rPr>
-        <w:t>Hideshi Ooka</w:t>
-      </w:r>
-      <w:r>
-        <w:t>, Ryuhei Nakamura</w:t>
-      </w:r>
-      <w:r>
-        <w:rPr>
-          <w:b/>
-        </w:rPr>
-        <w:t xml:space="preserve"> "Element Strategy of Oxygen Evolution Electrocatalysis Based on the Reaction Mechanism of Manganese Oxide, Iron Oxide, and Iridium Oxide"</w:t>
-      </w:r>
-      <w:r>
-        <w:t xml:space="preserve"> 2019 North American Catalysis Society Meeting, Chicago, USA (2019/06/23).</w:t>
+        <w:t>Joint Workshop, Nagoya University, Nagoya (2017/01/12).</w:t>
       </w:r>
       <w:r>
         <w:br/>
@@ -4444,16 +5281,16 @@
         <w:t>Hideshi Ooka</w:t>
       </w:r>
       <w:r>
-        <w:t>, Ryuhei Nakamura</w:t>
-      </w:r>
-      <w:r>
-        <w:rPr>
-          <w:b/>
-        </w:rPr>
-        <w:t xml:space="preserve"> "Development Strategies of Oxygen Evolution Catalysts Based on the Reaction Kinetics of Iridium Oxide and Manganese Oxide"</w:t>
-      </w:r>
-      <w:r>
-        <w:t xml:space="preserve"> The 3rd Solar Fuel Material Workshop, Osaka University, Japan (2018/03/13).</w:t>
+        <w:t>, Marc Koper, Ryuhei Nakamura</w:t>
+      </w:r>
+      <w:r>
+        <w:rPr>
+          <w:b/>
+        </w:rPr>
+        <w:t xml:space="preserve"> "Differentiating Between Thermodynamic and Kinetic Rate Determining Processes for Multi-Electron Transfer Catalysis Beyond Computational Simulations"</w:t>
+      </w:r>
+      <w:r>
+        <w:t xml:space="preserve"> RIKEN CSRS Interim Report, RIKEN, Japan (2016/11/02).</w:t>
       </w:r>
       <w:r>
         <w:br/>
@@ -4471,16 +5308,16 @@
         <w:t>Hideshi Ooka</w:t>
       </w:r>
       <w:r>
-        <w:t>, Ryuhei Nakamura</w:t>
-      </w:r>
-      <w:r>
-        <w:rPr>
-          <w:b/>
-        </w:rPr>
-        <w:t xml:space="preserve"> "From the d-band Model to Beyond: Development Strategies for Kinetically-Favorable Multi-Electron Transfer Catalysts"</w:t>
-      </w:r>
-      <w:r>
-        <w:t xml:space="preserve"> The 3rd Solar Fuel Material Forum, Osaka University, Japan (2018/03/12).</w:t>
+        <w:t>, Marc Koper</w:t>
+      </w:r>
+      <w:r>
+        <w:rPr>
+          <w:b/>
+        </w:rPr>
+        <w:t xml:space="preserve"> "Competition of Carbon Dioxide Reduction and Hydrogen Evolution on Copper Electrodes"</w:t>
+      </w:r>
+      <w:r>
+        <w:t xml:space="preserve"> 67th Annual Meeting of the International Electrochemical Society, Den Haag, The Netherlands (2016/08/21).</w:t>
       </w:r>
       <w:r>
         <w:br/>
@@ -4498,40 +5335,43 @@
         <w:t>Hideshi Ooka</w:t>
       </w:r>
       <w:r>
+        <w:t>, Marc Koper</w:t>
+      </w:r>
+      <w:r>
+        <w:rPr>
+          <w:b/>
+        </w:rPr>
+        <w:t xml:space="preserve"> "Competition of Carbon Dioxide Reduction and Hydrogen Evolution on Copper Electrodes"</w:t>
+      </w:r>
+      <w:r>
+        <w:t xml:space="preserve"> CINF Summer School 2016, Gilleleje, Denmark (2016/08/07).</w:t>
+      </w:r>
+      <w:r>
+        <w:br/>
+      </w:r>
+    </w:p>
+    <w:p>
+      <w:r>
+        <w:t xml:space="preserve">18.  </w:t>
+      </w:r>
+      <w:r>
+        <w:rPr>
+          <w:b/>
+          <w:u w:val="single"/>
+        </w:rPr>
+        <w:t>Hideshi Ooka</w:t>
+      </w:r>
+      <w:r>
         <w:t>, Kazuhito Hashimoto, Ryuhei Nakamura</w:t>
       </w:r>
       <w:r>
         <w:rPr>
           <w:b/>
         </w:rPr>
-        <w:t xml:space="preserve"> "Element Strategy of Multi-Electron Transfer Catalysis: Difference Between 3d and 5d Metals based on the Operando Spectroscopy of Mn, Fe, and Ir based Oxygen Evolution Catalysts"</w:t>
-      </w:r>
-      <w:r>
-        <w:t xml:space="preserve"> Electrochemical Society of Japan Autumn Meeting, Nagasaki University, Nagasaki (2017/09/10).</w:t>
-      </w:r>
-      <w:r>
-        <w:br/>
-      </w:r>
-    </w:p>
-    <w:p>
-      <w:r>
-        <w:t xml:space="preserve">18.  </w:t>
-      </w:r>
-      <w:r>
-        <w:rPr>
-          <w:b/>
-          <w:u w:val="single"/>
-        </w:rPr>
-        <w:t>Hideshi Ooka</w:t>
-      </w:r>
-      <w:r>
-        <w:rPr>
-          <w:b/>
-        </w:rPr>
-        <w:t xml:space="preserve"> 「Bioenergetic Restrictions on the Gene Structures of Photosynthetic and Respiratory　Enzymes」</w:t>
-      </w:r>
-      <w:r>
-        <w:t xml:space="preserve"> RIKEN CSRS Interim Report, RIKEN, Japan (2015/11/26).</w:t>
+        <w:t xml:space="preserve"> "The Asymmetry of Multi-Electron Transfer Processes at the Enzyme Gene Structure Level"</w:t>
+      </w:r>
+      <w:r>
+        <w:t xml:space="preserve"> 3rd International Workshop on Microbial Life under Extreme Energy Limitation, Sandbjerg Manor, Denmark (2015/09/21).</w:t>
       </w:r>
       <w:r>
         <w:br/>
@@ -4555,18 +5395,17 @@
         <w:rPr>
           <w:b/>
         </w:rPr>
-        <w:t xml:space="preserve"> "Detection of Oxygen Evolution Intermediates Using In situ Optical Waveguide Spectroscopy"</w:t>
-      </w:r>
-      <w:r>
-        <w:t xml:space="preserve"> Electrochemical Society of Japan 82nd Annual Meeting, Yokohama National University, Yokohama (2015/03/15).</w:t>
-      </w:r>
-      <w:r>
-        <w:br/>
-      </w:r>
-    </w:p>
-    <w:p>
-      <w:r>
-        <w:lastRenderedPageBreak/>
+        <w:t xml:space="preserve"> "Evaluation of the Charge Accumulation Process During the Oxygen Evolution Reaction on Iridium Oxide"</w:t>
+      </w:r>
+      <w:r>
+        <w:t xml:space="preserve"> 21st Symposium "Advances in Photocatalysis", University of Tokyo, Tokyo (2014/12/12).</w:t>
+      </w:r>
+      <w:r>
+        <w:br/>
+      </w:r>
+    </w:p>
+    <w:p>
+      <w:r>
         <w:t xml:space="preserve">20.  </w:t>
       </w:r>
       <w:r>
@@ -4583,10 +5422,10 @@
         <w:rPr>
           <w:b/>
         </w:rPr>
-        <w:t xml:space="preserve"> "Detection of Oxygen Evolution Intermedates of Iridium Oxide Using Optical Waveguide Spectroscopy"</w:t>
-      </w:r>
-      <w:r>
-        <w:t xml:space="preserve"> 3rd Meeting of Solid and Surface Photochemistry, Kyoto University, Kyoto (2014/12/16).</w:t>
+        <w:t xml:space="preserve"> "Charge Accumulation During Oxygen Evolution Catalysis on Iridium Oxide and Manganese Oxide"</w:t>
+      </w:r>
+      <w:r>
+        <w:t xml:space="preserve"> International Conference on Artificial Photosynthesis (ICARP2014), Awajishima, Japan (2014/11/24).</w:t>
       </w:r>
       <w:r>
         <w:br/>
@@ -4595,501 +5434,6 @@
     <w:p>
       <w:r>
         <w:t xml:space="preserve">21.  </w:t>
-      </w:r>
-      <w:r>
-        <w:rPr>
-          <w:b/>
-          <w:u w:val="single"/>
-        </w:rPr>
-        <w:t>Hideshi Ooka</w:t>
-      </w:r>
-      <w:r>
-        <w:t>, Akira Yamaguchi, Kazuhito Hashimoto, Ryuhei Nakamura</w:t>
-      </w:r>
-      <w:r>
-        <w:rPr>
-          <w:b/>
-        </w:rPr>
-        <w:t xml:space="preserve"> "Element Strategy of Water Splitting: Difference between Mn and Ir"</w:t>
-      </w:r>
-      <w:r>
-        <w:t xml:space="preserve"> Electrochemical Society of Japan 81st Annual Meeting, Kansai University, Suita (2014/03/29).</w:t>
-      </w:r>
-      <w:r>
-        <w:br/>
-      </w:r>
-    </w:p>
-    <w:p>
-      <w:r>
-        <w:t xml:space="preserve">22.  </w:t>
-      </w:r>
-      <w:r>
-        <w:rPr>
-          <w:b/>
-          <w:u w:val="single"/>
-        </w:rPr>
-        <w:t>Hideshi Ooka</w:t>
-      </w:r>
-      <w:r>
-        <w:t>, Takumi Ishii, Ryuhei Nakamura, Kazuhito Hashimoto</w:t>
-      </w:r>
-      <w:r>
-        <w:rPr>
-          <w:b/>
-        </w:rPr>
-        <w:t xml:space="preserve"> "Wavelength Dependence of Euglena Photomotility"</w:t>
-      </w:r>
-      <w:r>
-        <w:t xml:space="preserve"> Japan Society for Bioscience, Biotechnology, and Agrochemistry Annual Meeting, Tohoku University, Sendai (2013/03/24).</w:t>
-      </w:r>
-      <w:r>
-        <w:br/>
-      </w:r>
-    </w:p>
-    <w:p>
-      <w:r>
-        <w:rPr>
-          <w:rFonts w:ascii="Arial" w:hAnsi="Arial"/>
-          <w:b/>
-          <w:sz w:val="28"/>
-          <w:u w:val="single"/>
-        </w:rPr>
-        <w:t>Poster Presentations (17)</w:t>
-      </w:r>
-    </w:p>
-    <w:p>
-      <w:r>
-        <w:t xml:space="preserve">1.  </w:t>
-      </w:r>
-      <w:r>
-        <w:rPr>
-          <w:b/>
-          <w:u w:val="single"/>
-        </w:rPr>
-        <w:t>Hideshi Ooka</w:t>
-      </w:r>
-      <w:r>
-        <w:rPr>
-          <w:b/>
-        </w:rPr>
-        <w:t xml:space="preserve"> "Development of Non-Equilibrium Catalytic Network Theory"</w:t>
-      </w:r>
-      <w:r>
-        <w:t xml:space="preserve"> FOREST-ARIM Joint Meeting, Osaka University, Osaka (2023/03/07).</w:t>
-      </w:r>
-      <w:r>
-        <w:br/>
-      </w:r>
-    </w:p>
-    <w:p>
-      <w:r>
-        <w:t xml:space="preserve">2.  </w:t>
-      </w:r>
-      <w:r>
-        <w:rPr>
-          <w:b/>
-          <w:u w:val="single"/>
-        </w:rPr>
-        <w:t>Hideshi Ooka</w:t>
-      </w:r>
-      <w:r>
-        <w:t>, Yoko Chiba, Ryuhei Nakamura</w:t>
-      </w:r>
-      <w:r>
-        <w:rPr>
-          <w:b/>
-        </w:rPr>
-        <w:t xml:space="preserve"> "Optimum Km to Maximize Enzymatic Activity"</w:t>
-      </w:r>
-      <w:r>
-        <w:t xml:space="preserve"> 1st Meeting of the Molecular Life Reactions FOREST Society, Kanazawa University, Kanazawa (2023/02/27).</w:t>
-      </w:r>
-      <w:r>
-        <w:br/>
-      </w:r>
-    </w:p>
-    <w:p>
-      <w:r>
-        <w:t xml:space="preserve">3.  </w:t>
-      </w:r>
-      <w:r>
-        <w:rPr>
-          <w:b/>
-          <w:u w:val="single"/>
-        </w:rPr>
-        <w:t>Hideshi Ooka</w:t>
-      </w:r>
-      <w:r>
-        <w:t>, Ryuhei Nakamura</w:t>
-      </w:r>
-      <w:r>
-        <w:rPr>
-          <w:b/>
-        </w:rPr>
-        <w:t xml:space="preserve"> "Difference in the Binding Energy Which Optimizes the Rates and Overpotentials of Electrocatalysis"</w:t>
-      </w:r>
-      <w:r>
-        <w:t xml:space="preserve"> 3rd International Solar Fuels Conference/International Conference on Artificial Photosynthesis 2019 (Joint symposium), Hiroshima, Japan (2019/11/20).</w:t>
-      </w:r>
-      <w:r>
-        <w:br/>
-      </w:r>
-    </w:p>
-    <w:p>
-      <w:r>
-        <w:t xml:space="preserve">4.  </w:t>
-      </w:r>
-      <w:r>
-        <w:rPr>
-          <w:b/>
-          <w:u w:val="single"/>
-        </w:rPr>
-        <w:t>Hideshi Ooka</w:t>
-      </w:r>
-      <w:r>
-        <w:t>, Ryuhei Nakamura</w:t>
-      </w:r>
-      <w:r>
-        <w:rPr>
-          <w:b/>
-        </w:rPr>
-        <w:t xml:space="preserve"> "Understanding Catalytic Efficiency based on the Topology of the Reaction Network"</w:t>
-      </w:r>
-      <w:r>
-        <w:t xml:space="preserve"> RIKEN CSRS Interim Report, RIKEN, Japan (2019/11/06).</w:t>
-      </w:r>
-      <w:r>
-        <w:br/>
-      </w:r>
-    </w:p>
-    <w:p>
-      <w:r>
-        <w:t xml:space="preserve">5.  </w:t>
-      </w:r>
-      <w:r>
-        <w:rPr>
-          <w:b/>
-          <w:u w:val="single"/>
-        </w:rPr>
-        <w:t>Hideshi Ooka</w:t>
-      </w:r>
-      <w:r>
-        <w:rPr>
-          <w:b/>
-        </w:rPr>
-        <w:t xml:space="preserve"> "Spectral Analysis Using Machine Learning for Advanced Catalysis Development"</w:t>
-      </w:r>
-      <w:r>
-        <w:t xml:space="preserve"> The 5th CSRS-ITbM Joint Workshop, Nagoya University, Nagoya (2019/01/24).</w:t>
-      </w:r>
-      <w:r>
-        <w:br/>
-      </w:r>
-    </w:p>
-    <w:p>
-      <w:r>
-        <w:t xml:space="preserve">6.  </w:t>
-      </w:r>
-      <w:r>
-        <w:rPr>
-          <w:b/>
-          <w:u w:val="single"/>
-        </w:rPr>
-        <w:t>Hideshi Ooka</w:t>
-      </w:r>
-      <w:r>
-        <w:t>, Ryuhei Nakamura</w:t>
-      </w:r>
-      <w:r>
-        <w:rPr>
-          <w:b/>
-        </w:rPr>
-        <w:t xml:space="preserve"> "Element Strategy of Oxygen Evolution Catalysis Based on the Reaction Mechanism of Iridium Oxide"</w:t>
-      </w:r>
-      <w:r>
-        <w:t xml:space="preserve"> The 6th International Symposium on Solar Fuels and Solar Cells, Dalian, China (2018/10/12).</w:t>
-      </w:r>
-      <w:r>
-        <w:br/>
-      </w:r>
-    </w:p>
-    <w:p>
-      <w:r>
-        <w:t xml:space="preserve">7.  </w:t>
-      </w:r>
-      <w:r>
-        <w:rPr>
-          <w:b/>
-          <w:u w:val="single"/>
-        </w:rPr>
-        <w:t>Hideshi Ooka</w:t>
-      </w:r>
-      <w:r>
-        <w:t>, Ryuhei Nakamura</w:t>
-      </w:r>
-      <w:r>
-        <w:rPr>
-          <w:b/>
-        </w:rPr>
-        <w:t xml:space="preserve"> "Informatics Approach for Understanding Multi-Electron Transfer Regulation"</w:t>
-      </w:r>
-      <w:r>
-        <w:t xml:space="preserve"> Engineering Network Retreat 2018, Nihonbashi Life Science Hub, Tokyo (2018/02/28).</w:t>
-      </w:r>
-      <w:r>
-        <w:br/>
-      </w:r>
-    </w:p>
-    <w:p>
-      <w:r>
-        <w:t xml:space="preserve">8.  </w:t>
-      </w:r>
-      <w:r>
-        <w:rPr>
-          <w:b/>
-          <w:u w:val="single"/>
-        </w:rPr>
-        <w:t>Hideshi Ooka</w:t>
-      </w:r>
-      <w:r>
-        <w:t>, Ryuhei Nakamura</w:t>
-      </w:r>
-      <w:r>
-        <w:rPr>
-          <w:b/>
-        </w:rPr>
-        <w:t xml:space="preserve"> "Bioinformatics Approach for Understanding Biological Electron Transfer"</w:t>
-      </w:r>
-      <w:r>
-        <w:t xml:space="preserve"> RIKEN CSRS Interim Report, RIKEN, Japan (2017/11/01).</w:t>
-      </w:r>
-      <w:r>
-        <w:br/>
-      </w:r>
-    </w:p>
-    <w:p>
-      <w:r>
-        <w:t xml:space="preserve">9.  </w:t>
-      </w:r>
-      <w:r>
-        <w:rPr>
-          <w:b/>
-          <w:u w:val="single"/>
-        </w:rPr>
-        <w:t>Hideshi Ooka</w:t>
-      </w:r>
-      <w:r>
-        <w:t>, Ryuhei Nakamura</w:t>
-      </w:r>
-      <w:r>
-        <w:rPr>
-          <w:b/>
-        </w:rPr>
-        <w:t xml:space="preserve"> "Asymmetry of Oxygen Evolution and Oxygen Reduction Catalysts Revealed by a Bioinformatic Analysis of Enzymatic Genes"</w:t>
-      </w:r>
-      <w:r>
-        <w:t xml:space="preserve"> The 2nd Solar Fuel Material </w:t>
-      </w:r>
-      <w:r>
-        <w:lastRenderedPageBreak/>
-        <w:t>Workshop, Seoul National University, Korea (2017/02/23).</w:t>
-      </w:r>
-      <w:r>
-        <w:br/>
-      </w:r>
-    </w:p>
-    <w:p>
-      <w:r>
-        <w:t xml:space="preserve">10.  </w:t>
-      </w:r>
-      <w:r>
-        <w:rPr>
-          <w:b/>
-          <w:u w:val="single"/>
-        </w:rPr>
-        <w:t>Hideshi Ooka</w:t>
-      </w:r>
-      <w:r>
-        <w:t>, Ryuhei Nakamura</w:t>
-      </w:r>
-      <w:r>
-        <w:rPr>
-          <w:b/>
-        </w:rPr>
-        <w:t xml:space="preserve"> "Probing the Optimization Criteria of Biological Catalysts based on In-Silico Genetic Analysis of Phylogenetically Diverse Enzymes"</w:t>
-      </w:r>
-      <w:r>
-        <w:t xml:space="preserve"> The 3rd CSRS-ITbM Joint Workshop, Nagoya University, Nagoya (2017/01/12).</w:t>
-      </w:r>
-      <w:r>
-        <w:br/>
-      </w:r>
-    </w:p>
-    <w:p>
-      <w:r>
-        <w:t xml:space="preserve">11.  </w:t>
-      </w:r>
-      <w:r>
-        <w:rPr>
-          <w:b/>
-          <w:u w:val="single"/>
-        </w:rPr>
-        <w:t>Hideshi Ooka</w:t>
-      </w:r>
-      <w:r>
-        <w:t>, Marc Koper, Ryuhei Nakamura</w:t>
-      </w:r>
-      <w:r>
-        <w:rPr>
-          <w:b/>
-        </w:rPr>
-        <w:t xml:space="preserve"> "Differentiating Between Thermodynamic and Kinetic Rate Determining Processes for Multi-Electron Transfer Catalysis Beyond Computational Simulations"</w:t>
-      </w:r>
-      <w:r>
-        <w:t xml:space="preserve"> RIKEN CSRS Interim Report, RIKEN, Japan (2016/11/02).</w:t>
-      </w:r>
-      <w:r>
-        <w:br/>
-      </w:r>
-    </w:p>
-    <w:p>
-      <w:r>
-        <w:t xml:space="preserve">12.  </w:t>
-      </w:r>
-      <w:r>
-        <w:rPr>
-          <w:b/>
-          <w:u w:val="single"/>
-        </w:rPr>
-        <w:t>Hideshi Ooka</w:t>
-      </w:r>
-      <w:r>
-        <w:t>, Marc Koper</w:t>
-      </w:r>
-      <w:r>
-        <w:rPr>
-          <w:b/>
-        </w:rPr>
-        <w:t xml:space="preserve"> "Competition of Carbon Dioxide Reduction and Hydrogen Evolution on Copper Electrodes"</w:t>
-      </w:r>
-      <w:r>
-        <w:t xml:space="preserve"> 67th Annual Meeting of the International Electrochemical Society, Den Haag, The Netherlands (2016/08/21).</w:t>
-      </w:r>
-      <w:r>
-        <w:br/>
-      </w:r>
-    </w:p>
-    <w:p>
-      <w:r>
-        <w:t xml:space="preserve">13.  </w:t>
-      </w:r>
-      <w:r>
-        <w:rPr>
-          <w:b/>
-          <w:u w:val="single"/>
-        </w:rPr>
-        <w:t>Hideshi Ooka</w:t>
-      </w:r>
-      <w:r>
-        <w:t>, Marc Koper</w:t>
-      </w:r>
-      <w:r>
-        <w:rPr>
-          <w:b/>
-        </w:rPr>
-        <w:t xml:space="preserve"> "Competition of Carbon Dioxide Reduction and Hydrogen Evolution on Copper Electrodes"</w:t>
-      </w:r>
-      <w:r>
-        <w:t xml:space="preserve"> CINF Summer School 2016, Gilleleje, Denmark (2016/08/07).</w:t>
-      </w:r>
-      <w:r>
-        <w:br/>
-      </w:r>
-    </w:p>
-    <w:p>
-      <w:r>
-        <w:t xml:space="preserve">14.  </w:t>
-      </w:r>
-      <w:r>
-        <w:rPr>
-          <w:b/>
-          <w:u w:val="single"/>
-        </w:rPr>
-        <w:t>Hideshi Ooka</w:t>
-      </w:r>
-      <w:r>
-        <w:t>, Kazuhito Hashimoto, Ryuhei Nakamura</w:t>
-      </w:r>
-      <w:r>
-        <w:rPr>
-          <w:b/>
-        </w:rPr>
-        <w:t xml:space="preserve"> "The Asymmetry of Multi-Electron Transfer Processes at the Enzyme Gene Structure Level"</w:t>
-      </w:r>
-      <w:r>
-        <w:t xml:space="preserve"> 3rd International Workshop on Microbial Life under Extreme Energy Limitation, Sandbjerg Manor, Denmark (2015/09/21).</w:t>
-      </w:r>
-      <w:r>
-        <w:br/>
-      </w:r>
-    </w:p>
-    <w:p>
-      <w:r>
-        <w:t xml:space="preserve">15.  </w:t>
-      </w:r>
-      <w:r>
-        <w:rPr>
-          <w:b/>
-          <w:u w:val="single"/>
-        </w:rPr>
-        <w:t>Hideshi Ooka</w:t>
-      </w:r>
-      <w:r>
-        <w:t>, Akira Yamaguchi, Kazuhito Hashimoto, Ryuhei Nakamura</w:t>
-      </w:r>
-      <w:r>
-        <w:rPr>
-          <w:b/>
-        </w:rPr>
-        <w:t xml:space="preserve"> "Evaluation of the Charge Accumulation Process During the Oxygen Evolution Reaction on Iridium Oxide"</w:t>
-      </w:r>
-      <w:r>
-        <w:t xml:space="preserve"> 21st Symposium "Advances in Photocatalysis", University of Tokyo, Tokyo (2014/12/12).</w:t>
-      </w:r>
-      <w:r>
-        <w:br/>
-      </w:r>
-    </w:p>
-    <w:p>
-      <w:r>
-        <w:t xml:space="preserve">16.  </w:t>
-      </w:r>
-      <w:r>
-        <w:rPr>
-          <w:b/>
-          <w:u w:val="single"/>
-        </w:rPr>
-        <w:t>Hideshi Ooka</w:t>
-      </w:r>
-      <w:r>
-        <w:t>, Akira Yamaguchi, Kazuhito Hashimoto, Ryuhei Nakamura</w:t>
-      </w:r>
-      <w:r>
-        <w:rPr>
-          <w:b/>
-        </w:rPr>
-        <w:t xml:space="preserve"> "Charge Accumulation During Oxygen Evolution Catalysis on Iridium Oxide and Manganese Oxide"</w:t>
-      </w:r>
-      <w:r>
-        <w:t xml:space="preserve"> International Conference on Artificial Photosynthesis (ICARP2014), Awajishima, Japan (2014/11/24).</w:t>
-      </w:r>
-      <w:r>
-        <w:br/>
-      </w:r>
-    </w:p>
-    <w:p>
-      <w:r>
-        <w:t xml:space="preserve">17.  </w:t>
       </w:r>
       <w:r>
         <w:rPr>
@@ -5155,7 +5499,7 @@
         <w:t xml:space="preserve"> "Developing the Theory of Non-Equilibrium Catalytic Reaction Networks"</w:t>
       </w:r>
       <w:r>
-        <w:t>(2022 April - 2029 March, 50,000,000 yen)</w:t>
+        <w:t xml:space="preserve"> (2022 April - 2029 March, 50,000,000 yen)</w:t>
       </w:r>
       <w:r>
         <w:br/>
@@ -5175,7 +5519,27 @@
         <w:t xml:space="preserve"> "Predicting the Activity of Oxygen Evolution Electrocatalysts using Microkinetics and Machine Learning"</w:t>
       </w:r>
       <w:r>
-        <w:t>(2022 April - 2024 March, 4,680,000 yen)</w:t>
+        <w:t xml:space="preserve"> (2022 April - 2024 March, 4,680,000 yen)</w:t>
+      </w:r>
+      <w:r>
+        <w:br/>
+      </w:r>
+    </w:p>
+    <w:p>
+      <w:r>
+        <w:t>3.  JSPS Kakenhi Early Career (Principal Investigator)</w:t>
+      </w:r>
+      <w:r>
+        <w:br/>
+      </w:r>
+      <w:r>
+        <w:rPr>
+          <w:b/>
+        </w:rPr>
+        <w:t xml:space="preserve"> "Introducing Low Spin Electron Configuration to Enhance the Activity of 3d-Block Oxygen Evolution Catalysts"</w:t>
+      </w:r>
+      <w:r>
+        <w:t xml:space="preserve"> (2020 April - 2022 March, 4,160,000 yen)</w:t>
       </w:r>
       <w:r>
         <w:br/>
@@ -5184,26 +5548,6 @@
     <w:p>
       <w:r>
         <w:lastRenderedPageBreak/>
-        <w:t>3.  JSPS Kakenhi Early Career (Principal Investigator)</w:t>
-      </w:r>
-      <w:r>
-        <w:br/>
-      </w:r>
-      <w:r>
-        <w:rPr>
-          <w:b/>
-        </w:rPr>
-        <w:t xml:space="preserve"> "Introducing Low Spin Electron Configuration to Enhance the Activity of 3d-Block Oxygen Evolution Catalysts"</w:t>
-      </w:r>
-      <w:r>
-        <w:t>(2020 April - 2022 March, 4,160,000 yen)</w:t>
-      </w:r>
-      <w:r>
-        <w:br/>
-      </w:r>
-    </w:p>
-    <w:p>
-      <w:r>
         <w:t>4.  RIKEN Cluster for Science, Technology, and Innovation Hub RIKEN and Tohoku University Joint Research Program (Principal Investigator)</w:t>
       </w:r>
       <w:r>
@@ -5216,7 +5560,7 @@
         <w:t xml:space="preserve"> "Using High Throughput DFT Calculations for Element Strategy of Catalysis"</w:t>
       </w:r>
       <w:r>
-        <w:t>(2022 April - 2023 March, 1,730,000 yen)</w:t>
+        <w:t xml:space="preserve"> (2022 April - 2023 March, 1,730,000 yen)</w:t>
       </w:r>
       <w:r>
         <w:br/>
@@ -5236,7 +5580,7 @@
         <w:t xml:space="preserve"> "Study on the Charge Accumulation Process Towards the Rational Development of Earth-Abundant Oxygen Evolution Catalysts"</w:t>
       </w:r>
       <w:r>
-        <w:t>(2018 April - 2020 March, 1,700,000 yen)</w:t>
+        <w:t xml:space="preserve"> (2018 April - 2020 March, 1,700,000 yen)</w:t>
       </w:r>
       <w:r>
         <w:br/>
@@ -5256,7 +5600,7 @@
         <w:t xml:space="preserve"> "Understanding Gene Regulation based on the Informational Value of mRNA-Protein Interactions"</w:t>
       </w:r>
       <w:r>
-        <w:t>(2021 April - 2023 March, 2,000,000 yen)</w:t>
+        <w:t xml:space="preserve"> (2021 April - 2023 March, 2,000,000 yen)</w:t>
       </w:r>
       <w:r>
         <w:br/>
@@ -5276,7 +5620,7 @@
         <w:t xml:space="preserve"> "Chemistry: Demonstration of Prebiotic Metabolism in a CO-Rich Environment"</w:t>
       </w:r>
       <w:r>
-        <w:t>(2022 April - 2027 March, 252,810,000 yen)</w:t>
+        <w:t xml:space="preserve"> (2022 April - 2027 March, 252,810,000 yen)</w:t>
       </w:r>
       <w:r>
         <w:br/>
@@ -5296,7 +5640,7 @@
         <w:t xml:space="preserve"> "Regulation of Catalytic Reaction Networks towards Realizing Stable Oxygen Evolution Catalysts"</w:t>
       </w:r>
       <w:r>
-        <w:t>(2022 April - 2025 March, 30,350,000 yen)</w:t>
+        <w:t xml:space="preserve"> (2022 April - 2025 March, 30,350,000 yen)</w:t>
       </w:r>
       <w:r>
         <w:br/>
@@ -5350,7 +5694,7 @@
         <w:t xml:space="preserve"> "Method for concentrating microalga culture fluid and apparatus therefor"</w:t>
       </w:r>
       <w:r>
-        <w:t xml:space="preserve"> WO2014136574A1 (Public).</w:t>
+        <w:t xml:space="preserve">  WO2014136574A1 (Public).</w:t>
       </w:r>
       <w:r>
         <w:br/>
@@ -5377,7 +5721,7 @@
         <w:t xml:space="preserve"> "Water electrolysis method and equipment, and method for determining the driving potential of water electrolysis"</w:t>
       </w:r>
       <w:r>
-        <w:t xml:space="preserve"> JPWO2020032256A1 (Public).</w:t>
+        <w:t xml:space="preserve">  JPWO2020032256A1 (Public).</w:t>
       </w:r>
       <w:r>
         <w:br/>
@@ -5494,7 +5838,6 @@
     </w:p>
     <w:p>
       <w:r>
-        <w:lastRenderedPageBreak/>
         <w:t xml:space="preserve">5.  </w:t>
       </w:r>
       <w:r>
@@ -5572,7 +5915,7 @@
 </file>
 
 <file path=word/endnotes.xml><?xml version="1.0" encoding="utf-8"?>
-<w:endnotes xmlns:wpc="http://schemas.microsoft.com/office/word/2010/wordprocessingCanvas" xmlns:cx="http://schemas.microsoft.com/office/drawing/2014/chartex" xmlns:cx1="http://schemas.microsoft.com/office/drawing/2015/9/8/chartex" xmlns:cx2="http://schemas.microsoft.com/office/drawing/2015/10/21/chartex" xmlns:cx3="http://schemas.microsoft.com/office/drawing/2016/5/9/chartex" xmlns:cx4="http://schemas.microsoft.com/office/drawing/2016/5/10/chartex" xmlns:cx5="http://schemas.microsoft.com/office/drawing/2016/5/11/chartex" xmlns:cx6="http://schemas.microsoft.com/office/drawing/2016/5/12/chartex" xmlns:cx7="http://schemas.microsoft.com/office/drawing/2016/5/13/chartex" xmlns:cx8="http://schemas.microsoft.com/office/drawing/2016/5/14/chartex" xmlns:mc="http://schemas.openxmlformats.org/markup-compatibility/2006" xmlns:aink="http://schemas.microsoft.com/office/drawing/2016/ink" xmlns:am3d="http://schemas.microsoft.com/office/drawing/2017/model3d" xmlns:o="urn:schemas-microsoft-com:office:office" xmlns:oel="http://schemas.microsoft.com/office/2019/extlst" xmlns:r="http://schemas.openxmlformats.org/officeDocument/2006/relationships" xmlns:m="http://schemas.openxmlformats.org/officeDocument/2006/math" xmlns:v="urn:schemas-microsoft-com:vml" xmlns:wp14="http://schemas.microsoft.com/office/word/2010/wordprocessingDrawing" xmlns:wp="http://schemas.openxmlformats.org/drawingml/2006/wordprocessingDrawing" xmlns:w10="urn:schemas-microsoft-com:office:word" xmlns:w="http://schemas.openxmlformats.org/wordprocessingml/2006/main" xmlns:w14="http://schemas.microsoft.com/office/word/2010/wordml" xmlns:w15="http://schemas.microsoft.com/office/word/2012/wordml" xmlns:w16cex="http://schemas.microsoft.com/office/word/2018/wordml/cex" xmlns:w16cid="http://schemas.microsoft.com/office/word/2016/wordml/cid" xmlns:w16="http://schemas.microsoft.com/office/word/2018/wordml" xmlns:w16sdtdh="http://schemas.microsoft.com/office/word/2020/wordml/sdtdatahash" xmlns:w16se="http://schemas.microsoft.com/office/word/2015/wordml/symex" xmlns:wpg="http://schemas.microsoft.com/office/word/2010/wordprocessingGroup" xmlns:wpi="http://schemas.microsoft.com/office/word/2010/wordprocessingInk" xmlns:wne="http://schemas.microsoft.com/office/word/2006/wordml" xmlns:wps="http://schemas.microsoft.com/office/word/2010/wordprocessingShape" mc:Ignorable="w14 w15 w16se w16cid w16 w16cex w16sdtdh wp14">
+<w:endnotes xmlns:wpc="http://schemas.microsoft.com/office/word/2010/wordprocessingCanvas" xmlns:cx="http://schemas.microsoft.com/office/drawing/2014/chartex" xmlns:cx1="http://schemas.microsoft.com/office/drawing/2015/9/8/chartex" xmlns:cx2="http://schemas.microsoft.com/office/drawing/2015/10/21/chartex" xmlns:cx3="http://schemas.microsoft.com/office/drawing/2016/5/9/chartex" xmlns:cx4="http://schemas.microsoft.com/office/drawing/2016/5/10/chartex" xmlns:cx5="http://schemas.microsoft.com/office/drawing/2016/5/11/chartex" xmlns:cx6="http://schemas.microsoft.com/office/drawing/2016/5/12/chartex" xmlns:cx7="http://schemas.microsoft.com/office/drawing/2016/5/13/chartex" xmlns:cx8="http://schemas.microsoft.com/office/drawing/2016/5/14/chartex" xmlns:mc="http://schemas.openxmlformats.org/markup-compatibility/2006" xmlns:aink="http://schemas.microsoft.com/office/drawing/2016/ink" xmlns:am3d="http://schemas.microsoft.com/office/drawing/2017/model3d" xmlns:o="urn:schemas-microsoft-com:office:office" xmlns:oel="http://schemas.microsoft.com/office/2019/extlst" xmlns:r="http://schemas.openxmlformats.org/officeDocument/2006/relationships" xmlns:m="http://schemas.openxmlformats.org/officeDocument/2006/math" xmlns:v="urn:schemas-microsoft-com:vml" xmlns:wp14="http://schemas.microsoft.com/office/word/2010/wordprocessingDrawing" xmlns:wp="http://schemas.openxmlformats.org/drawingml/2006/wordprocessingDrawing" xmlns:w10="urn:schemas-microsoft-com:office:word" xmlns:w="http://schemas.openxmlformats.org/wordprocessingml/2006/main" xmlns:w14="http://schemas.microsoft.com/office/word/2010/wordml" xmlns:w15="http://schemas.microsoft.com/office/word/2012/wordml" xmlns:w16cex="http://schemas.microsoft.com/office/word/2018/wordml/cex" xmlns:w16cid="http://schemas.microsoft.com/office/word/2016/wordml/cid" xmlns:w16="http://schemas.microsoft.com/office/word/2018/wordml" xmlns:w16du="http://schemas.microsoft.com/office/word/2023/wordml/word16du" xmlns:w16sdtdh="http://schemas.microsoft.com/office/word/2020/wordml/sdtdatahash" xmlns:w16se="http://schemas.microsoft.com/office/word/2015/wordml/symex" xmlns:wpg="http://schemas.microsoft.com/office/word/2010/wordprocessingGroup" xmlns:wpi="http://schemas.microsoft.com/office/word/2010/wordprocessingInk" xmlns:wne="http://schemas.microsoft.com/office/word/2006/wordml" xmlns:wps="http://schemas.microsoft.com/office/word/2010/wordprocessingShape" mc:Ignorable="w14 w15 w16se w16cid w16 w16cex w16sdtdh w16du wp14">
   <w:endnote w:type="separator" w:id="-1">
     <w:p>
       <w:r>
@@ -5591,7 +5934,7 @@
 </file>
 
 <file path=word/footnotes.xml><?xml version="1.0" encoding="utf-8"?>
-<w:footnotes xmlns:wpc="http://schemas.microsoft.com/office/word/2010/wordprocessingCanvas" xmlns:cx="http://schemas.microsoft.com/office/drawing/2014/chartex" xmlns:cx1="http://schemas.microsoft.com/office/drawing/2015/9/8/chartex" xmlns:cx2="http://schemas.microsoft.com/office/drawing/2015/10/21/chartex" xmlns:cx3="http://schemas.microsoft.com/office/drawing/2016/5/9/chartex" xmlns:cx4="http://schemas.microsoft.com/office/drawing/2016/5/10/chartex" xmlns:cx5="http://schemas.microsoft.com/office/drawing/2016/5/11/chartex" xmlns:cx6="http://schemas.microsoft.com/office/drawing/2016/5/12/chartex" xmlns:cx7="http://schemas.microsoft.com/office/drawing/2016/5/13/chartex" xmlns:cx8="http://schemas.microsoft.com/office/drawing/2016/5/14/chartex" xmlns:mc="http://schemas.openxmlformats.org/markup-compatibility/2006" xmlns:aink="http://schemas.microsoft.com/office/drawing/2016/ink" xmlns:am3d="http://schemas.microsoft.com/office/drawing/2017/model3d" xmlns:o="urn:schemas-microsoft-com:office:office" xmlns:oel="http://schemas.microsoft.com/office/2019/extlst" xmlns:r="http://schemas.openxmlformats.org/officeDocument/2006/relationships" xmlns:m="http://schemas.openxmlformats.org/officeDocument/2006/math" xmlns:v="urn:schemas-microsoft-com:vml" xmlns:wp14="http://schemas.microsoft.com/office/word/2010/wordprocessingDrawing" xmlns:wp="http://schemas.openxmlformats.org/drawingml/2006/wordprocessingDrawing" xmlns:w10="urn:schemas-microsoft-com:office:word" xmlns:w="http://schemas.openxmlformats.org/wordprocessingml/2006/main" xmlns:w14="http://schemas.microsoft.com/office/word/2010/wordml" xmlns:w15="http://schemas.microsoft.com/office/word/2012/wordml" xmlns:w16cex="http://schemas.microsoft.com/office/word/2018/wordml/cex" xmlns:w16cid="http://schemas.microsoft.com/office/word/2016/wordml/cid" xmlns:w16="http://schemas.microsoft.com/office/word/2018/wordml" xmlns:w16sdtdh="http://schemas.microsoft.com/office/word/2020/wordml/sdtdatahash" xmlns:w16se="http://schemas.microsoft.com/office/word/2015/wordml/symex" xmlns:wpg="http://schemas.microsoft.com/office/word/2010/wordprocessingGroup" xmlns:wpi="http://schemas.microsoft.com/office/word/2010/wordprocessingInk" xmlns:wne="http://schemas.microsoft.com/office/word/2006/wordml" xmlns:wps="http://schemas.microsoft.com/office/word/2010/wordprocessingShape" mc:Ignorable="w14 w15 w16se w16cid w16 w16cex w16sdtdh wp14">
+<w:footnotes xmlns:wpc="http://schemas.microsoft.com/office/word/2010/wordprocessingCanvas" xmlns:cx="http://schemas.microsoft.com/office/drawing/2014/chartex" xmlns:cx1="http://schemas.microsoft.com/office/drawing/2015/9/8/chartex" xmlns:cx2="http://schemas.microsoft.com/office/drawing/2015/10/21/chartex" xmlns:cx3="http://schemas.microsoft.com/office/drawing/2016/5/9/chartex" xmlns:cx4="http://schemas.microsoft.com/office/drawing/2016/5/10/chartex" xmlns:cx5="http://schemas.microsoft.com/office/drawing/2016/5/11/chartex" xmlns:cx6="http://schemas.microsoft.com/office/drawing/2016/5/12/chartex" xmlns:cx7="http://schemas.microsoft.com/office/drawing/2016/5/13/chartex" xmlns:cx8="http://schemas.microsoft.com/office/drawing/2016/5/14/chartex" xmlns:mc="http://schemas.openxmlformats.org/markup-compatibility/2006" xmlns:aink="http://schemas.microsoft.com/office/drawing/2016/ink" xmlns:am3d="http://schemas.microsoft.com/office/drawing/2017/model3d" xmlns:o="urn:schemas-microsoft-com:office:office" xmlns:oel="http://schemas.microsoft.com/office/2019/extlst" xmlns:r="http://schemas.openxmlformats.org/officeDocument/2006/relationships" xmlns:m="http://schemas.openxmlformats.org/officeDocument/2006/math" xmlns:v="urn:schemas-microsoft-com:vml" xmlns:wp14="http://schemas.microsoft.com/office/word/2010/wordprocessingDrawing" xmlns:wp="http://schemas.openxmlformats.org/drawingml/2006/wordprocessingDrawing" xmlns:w10="urn:schemas-microsoft-com:office:word" xmlns:w="http://schemas.openxmlformats.org/wordprocessingml/2006/main" xmlns:w14="http://schemas.microsoft.com/office/word/2010/wordml" xmlns:w15="http://schemas.microsoft.com/office/word/2012/wordml" xmlns:w16cex="http://schemas.microsoft.com/office/word/2018/wordml/cex" xmlns:w16cid="http://schemas.microsoft.com/office/word/2016/wordml/cid" xmlns:w16="http://schemas.microsoft.com/office/word/2018/wordml" xmlns:w16du="http://schemas.microsoft.com/office/word/2023/wordml/word16du" xmlns:w16sdtdh="http://schemas.microsoft.com/office/word/2020/wordml/sdtdatahash" xmlns:w16se="http://schemas.microsoft.com/office/word/2015/wordml/symex" xmlns:wpg="http://schemas.microsoft.com/office/word/2010/wordprocessingGroup" xmlns:wpi="http://schemas.microsoft.com/office/word/2010/wordprocessingInk" xmlns:wne="http://schemas.microsoft.com/office/word/2006/wordml" xmlns:wps="http://schemas.microsoft.com/office/word/2010/wordprocessingShape" mc:Ignorable="w14 w15 w16se w16cid w16 w16cex w16sdtdh w16du wp14">
   <w:footnote w:type="separator" w:id="-1">
     <w:p>
       <w:r>
@@ -5610,7 +5953,7 @@
 </file>
 
 <file path=word/numbering.xml><?xml version="1.0" encoding="utf-8"?>
-<w:numbering xmlns:wpc="http://schemas.microsoft.com/office/word/2010/wordprocessingCanvas" xmlns:cx="http://schemas.microsoft.com/office/drawing/2014/chartex" xmlns:cx1="http://schemas.microsoft.com/office/drawing/2015/9/8/chartex" xmlns:cx2="http://schemas.microsoft.com/office/drawing/2015/10/21/chartex" xmlns:cx3="http://schemas.microsoft.com/office/drawing/2016/5/9/chartex" xmlns:cx4="http://schemas.microsoft.com/office/drawing/2016/5/10/chartex" xmlns:cx5="http://schemas.microsoft.com/office/drawing/2016/5/11/chartex" xmlns:cx6="http://schemas.microsoft.com/office/drawing/2016/5/12/chartex" xmlns:cx7="http://schemas.microsoft.com/office/drawing/2016/5/13/chartex" xmlns:cx8="http://schemas.microsoft.com/office/drawing/2016/5/14/chartex" xmlns:mc="http://schemas.openxmlformats.org/markup-compatibility/2006" xmlns:aink="http://schemas.microsoft.com/office/drawing/2016/ink" xmlns:am3d="http://schemas.microsoft.com/office/drawing/2017/model3d" xmlns:o="urn:schemas-microsoft-com:office:office" xmlns:oel="http://schemas.microsoft.com/office/2019/extlst" xmlns:r="http://schemas.openxmlformats.org/officeDocument/2006/relationships" xmlns:m="http://schemas.openxmlformats.org/officeDocument/2006/math" xmlns:v="urn:schemas-microsoft-com:vml" xmlns:wp14="http://schemas.microsoft.com/office/word/2010/wordprocessingDrawing" xmlns:wp="http://schemas.openxmlformats.org/drawingml/2006/wordprocessingDrawing" xmlns:w10="urn:schemas-microsoft-com:office:word" xmlns:w="http://schemas.openxmlformats.org/wordprocessingml/2006/main" xmlns:w14="http://schemas.microsoft.com/office/word/2010/wordml" xmlns:w15="http://schemas.microsoft.com/office/word/2012/wordml" xmlns:w16cex="http://schemas.microsoft.com/office/word/2018/wordml/cex" xmlns:w16cid="http://schemas.microsoft.com/office/word/2016/wordml/cid" xmlns:w16="http://schemas.microsoft.com/office/word/2018/wordml" xmlns:w16sdtdh="http://schemas.microsoft.com/office/word/2020/wordml/sdtdatahash" xmlns:w16se="http://schemas.microsoft.com/office/word/2015/wordml/symex" xmlns:wpg="http://schemas.microsoft.com/office/word/2010/wordprocessingGroup" xmlns:wpi="http://schemas.microsoft.com/office/word/2010/wordprocessingInk" xmlns:wne="http://schemas.microsoft.com/office/word/2006/wordml" xmlns:wps="http://schemas.microsoft.com/office/word/2010/wordprocessingShape" mc:Ignorable="w14 w15 w16se w16cid w16 w16cex w16sdtdh wp14">
+<w:numbering xmlns:wpc="http://schemas.microsoft.com/office/word/2010/wordprocessingCanvas" xmlns:cx="http://schemas.microsoft.com/office/drawing/2014/chartex" xmlns:cx1="http://schemas.microsoft.com/office/drawing/2015/9/8/chartex" xmlns:cx2="http://schemas.microsoft.com/office/drawing/2015/10/21/chartex" xmlns:cx3="http://schemas.microsoft.com/office/drawing/2016/5/9/chartex" xmlns:cx4="http://schemas.microsoft.com/office/drawing/2016/5/10/chartex" xmlns:cx5="http://schemas.microsoft.com/office/drawing/2016/5/11/chartex" xmlns:cx6="http://schemas.microsoft.com/office/drawing/2016/5/12/chartex" xmlns:cx7="http://schemas.microsoft.com/office/drawing/2016/5/13/chartex" xmlns:cx8="http://schemas.microsoft.com/office/drawing/2016/5/14/chartex" xmlns:mc="http://schemas.openxmlformats.org/markup-compatibility/2006" xmlns:aink="http://schemas.microsoft.com/office/drawing/2016/ink" xmlns:am3d="http://schemas.microsoft.com/office/drawing/2017/model3d" xmlns:o="urn:schemas-microsoft-com:office:office" xmlns:oel="http://schemas.microsoft.com/office/2019/extlst" xmlns:r="http://schemas.openxmlformats.org/officeDocument/2006/relationships" xmlns:m="http://schemas.openxmlformats.org/officeDocument/2006/math" xmlns:v="urn:schemas-microsoft-com:vml" xmlns:wp14="http://schemas.microsoft.com/office/word/2010/wordprocessingDrawing" xmlns:wp="http://schemas.openxmlformats.org/drawingml/2006/wordprocessingDrawing" xmlns:w10="urn:schemas-microsoft-com:office:word" xmlns:w="http://schemas.openxmlformats.org/wordprocessingml/2006/main" xmlns:w14="http://schemas.microsoft.com/office/word/2010/wordml" xmlns:w15="http://schemas.microsoft.com/office/word/2012/wordml" xmlns:w16cex="http://schemas.microsoft.com/office/word/2018/wordml/cex" xmlns:w16cid="http://schemas.microsoft.com/office/word/2016/wordml/cid" xmlns:w16="http://schemas.microsoft.com/office/word/2018/wordml" xmlns:w16du="http://schemas.microsoft.com/office/word/2023/wordml/word16du" xmlns:w16sdtdh="http://schemas.microsoft.com/office/word/2020/wordml/sdtdatahash" xmlns:w16se="http://schemas.microsoft.com/office/word/2015/wordml/symex" xmlns:wpg="http://schemas.microsoft.com/office/word/2010/wordprocessingGroup" xmlns:wpi="http://schemas.microsoft.com/office/word/2010/wordprocessingInk" xmlns:wne="http://schemas.microsoft.com/office/word/2006/wordml" xmlns:wps="http://schemas.microsoft.com/office/word/2010/wordprocessingShape" mc:Ignorable="w14 w15 w16se w16cid w16 w16cex w16sdtdh w16du wp14">
   <w:abstractNum w:abstractNumId="0" w15:restartNumberingAfterBreak="0">
     <w:nsid w:val="1DCF42FB"/>
     <w:multiLevelType w:val="hybridMultilevel"/>
@@ -6256,7 +6599,7 @@
 </file>
 
 <file path=word/styles.xml><?xml version="1.0" encoding="utf-8"?>
-<w:styles xmlns:mc="http://schemas.openxmlformats.org/markup-compatibility/2006" xmlns:r="http://schemas.openxmlformats.org/officeDocument/2006/relationships" xmlns:w="http://schemas.openxmlformats.org/wordprocessingml/2006/main" xmlns:w14="http://schemas.microsoft.com/office/word/2010/wordml" xmlns:w15="http://schemas.microsoft.com/office/word/2012/wordml" xmlns:w16cex="http://schemas.microsoft.com/office/word/2018/wordml/cex" xmlns:w16cid="http://schemas.microsoft.com/office/word/2016/wordml/cid" xmlns:w16="http://schemas.microsoft.com/office/word/2018/wordml" xmlns:w16sdtdh="http://schemas.microsoft.com/office/word/2020/wordml/sdtdatahash" xmlns:w16se="http://schemas.microsoft.com/office/word/2015/wordml/symex" mc:Ignorable="w14 w15 w16se w16cid w16 w16cex w16sdtdh">
+<w:styles xmlns:mc="http://schemas.openxmlformats.org/markup-compatibility/2006" xmlns:r="http://schemas.openxmlformats.org/officeDocument/2006/relationships" xmlns:w="http://schemas.openxmlformats.org/wordprocessingml/2006/main" xmlns:w14="http://schemas.microsoft.com/office/word/2010/wordml" xmlns:w15="http://schemas.microsoft.com/office/word/2012/wordml" xmlns:w16cex="http://schemas.microsoft.com/office/word/2018/wordml/cex" xmlns:w16cid="http://schemas.microsoft.com/office/word/2016/wordml/cid" xmlns:w16="http://schemas.microsoft.com/office/word/2018/wordml" xmlns:w16du="http://schemas.microsoft.com/office/word/2023/wordml/word16du" xmlns:w16sdtdh="http://schemas.microsoft.com/office/word/2020/wordml/sdtdatahash" xmlns:w16se="http://schemas.microsoft.com/office/word/2015/wordml/symex" mc:Ignorable="w14 w15 w16se w16cid w16 w16cex w16sdtdh w16du">
   <w:docDefaults>
     <w:rPrDefault>
       <w:rPr>

</xml_diff>